<commit_message>
Modified spec documents (typos + added onboarding + released v1.0)
</commit_message>
<xml_diff>
--- a/fitbitIntegration/Medly Fitbit Integration.docx
+++ b/fitbitIntegration/Medly Fitbit Integration.docx
@@ -6,14 +6,11 @@
       <w:pPr>
         <w:pStyle w:val="Title"/>
       </w:pPr>
-      <w:proofErr w:type="spellStart"/>
-      <w:r>
-        <w:t>Medly</w:t>
-      </w:r>
-      <w:proofErr w:type="spellEnd"/>
-      <w:r>
-        <w:t xml:space="preserve"> Fitbit Integration</w:t>
-      </w:r>
+      <w:r>
+        <w:t>Medly Fitbit Integration</w:t>
+      </w:r>
+      <w:bookmarkStart w:id="0" w:name="_GoBack"/>
+      <w:bookmarkEnd w:id="0"/>
     </w:p>
     <w:p/>
     <w:p>
@@ -291,27 +288,7 @@
             <w:sz w:val="22"/>
             <w:szCs w:val="22"/>
           </w:rPr>
-          <w:t xml:space="preserve">Lucid Chart </w:t>
-        </w:r>
-        <w:proofErr w:type="spellStart"/>
-        <w:r>
-          <w:rPr>
-            <w:rStyle w:val="Hyperlink"/>
-            <w:rFonts w:ascii="Calibri" w:hAnsi="Calibri" w:cs="Calibri"/>
-            <w:sz w:val="22"/>
-            <w:szCs w:val="22"/>
-          </w:rPr>
-          <w:t>Medly</w:t>
-        </w:r>
-        <w:proofErr w:type="spellEnd"/>
-        <w:r>
-          <w:rPr>
-            <w:rStyle w:val="Hyperlink"/>
-            <w:rFonts w:ascii="Calibri" w:hAnsi="Calibri" w:cs="Calibri"/>
-            <w:sz w:val="22"/>
-            <w:szCs w:val="22"/>
-          </w:rPr>
-          <w:t xml:space="preserve"> Fitbit Integration</w:t>
+          <w:t>Lucid Chart Medly Fitbit Integration</w:t>
         </w:r>
       </w:hyperlink>
     </w:p>
@@ -323,13 +300,8 @@
           <w:numId w:val="8"/>
         </w:numPr>
       </w:pPr>
-      <w:proofErr w:type="spellStart"/>
-      <w:r>
-        <w:t>Medly</w:t>
-      </w:r>
-      <w:proofErr w:type="spellEnd"/>
-      <w:r>
-        <w:t xml:space="preserve"> - Fitbit Authentication/Integration</w:t>
+      <w:r>
+        <w:t>Medly - Fitbit Authentication/Integration</w:t>
       </w:r>
     </w:p>
     <w:p>
@@ -340,13 +312,8 @@
           <w:numId w:val="8"/>
         </w:numPr>
       </w:pPr>
-      <w:proofErr w:type="spellStart"/>
-      <w:r>
-        <w:t>Medly</w:t>
-      </w:r>
-      <w:proofErr w:type="spellEnd"/>
-      <w:r>
-        <w:t xml:space="preserve"> - Fitbit Patient Access</w:t>
+      <w:r>
+        <w:t>Medly - Fitbit Patient Access</w:t>
       </w:r>
     </w:p>
     <w:p>
@@ -357,13 +324,8 @@
           <w:numId w:val="8"/>
         </w:numPr>
       </w:pPr>
-      <w:proofErr w:type="spellStart"/>
-      <w:r>
-        <w:t>Medly</w:t>
-      </w:r>
-      <w:proofErr w:type="spellEnd"/>
-      <w:r>
-        <w:t xml:space="preserve"> - Fitbit Clinician Access</w:t>
+      <w:r>
+        <w:t>Medly - Fitbit Clinician Access</w:t>
       </w:r>
     </w:p>
     <w:p>
@@ -374,13 +336,8 @@
           <w:numId w:val="8"/>
         </w:numPr>
       </w:pPr>
-      <w:proofErr w:type="spellStart"/>
-      <w:r>
-        <w:t>Medly</w:t>
-      </w:r>
-      <w:proofErr w:type="spellEnd"/>
-      <w:r>
-        <w:t xml:space="preserve"> - Fitbit Quality Improvement/Research Access</w:t>
+      <w:r>
+        <w:t>Medly - Fitbit Quality Improvement/Research Access</w:t>
       </w:r>
     </w:p>
     <w:p>
@@ -455,16 +412,14 @@
         </w:rPr>
         <w:t xml:space="preserve"> </w:t>
       </w:r>
-      <w:proofErr w:type="spellStart"/>
-      <w:r>
-        <w:rPr>
-          <w:rFonts w:ascii="Calibri" w:hAnsi="Calibri" w:cs="Calibri"/>
-          <w:sz w:val="22"/>
-          <w:szCs w:val="22"/>
-        </w:rPr>
-        <w:t>indiciates</w:t>
-      </w:r>
-      <w:proofErr w:type="spellEnd"/>
+      <w:r>
+        <w:rPr>
+          <w:rFonts w:ascii="Calibri" w:hAnsi="Calibri" w:cs="Calibri"/>
+          <w:sz w:val="22"/>
+          <w:szCs w:val="22"/>
+        </w:rPr>
+        <w:t>indicates</w:t>
+      </w:r>
       <w:r>
         <w:rPr>
           <w:rFonts w:ascii="Calibri" w:hAnsi="Calibri" w:cs="Calibri"/>
@@ -612,7 +567,6 @@
         </w:rPr>
         <w:t xml:space="preserve">manual or weight scale </w:t>
       </w:r>
-      <w:proofErr w:type="spellStart"/>
       <w:r>
         <w:rPr>
           <w:rFonts w:ascii="Calibri" w:hAnsi="Calibri" w:cs="Calibri"/>
@@ -627,7 +581,6 @@
         </w:rPr>
         <w:t>PCQ</w:t>
       </w:r>
-      <w:proofErr w:type="spellEnd"/>
     </w:p>
     <w:p>
       <w:pPr>
@@ -688,7 +641,6 @@
         </w:rPr>
         <w:t xml:space="preserve">manual or BP cuff </w:t>
       </w:r>
-      <w:proofErr w:type="spellStart"/>
       <w:r>
         <w:rPr>
           <w:rFonts w:ascii="Calibri" w:hAnsi="Calibri" w:cs="Calibri"/>
@@ -703,7 +655,6 @@
         </w:rPr>
         <w:t>PCQ</w:t>
       </w:r>
-      <w:proofErr w:type="spellEnd"/>
     </w:p>
     <w:p>
       <w:pPr>
@@ -764,7 +715,6 @@
         </w:rPr>
         <w:t xml:space="preserve">manual or BP cuff </w:t>
       </w:r>
-      <w:proofErr w:type="spellStart"/>
       <w:r>
         <w:rPr>
           <w:rFonts w:ascii="Calibri" w:hAnsi="Calibri" w:cs="Calibri"/>
@@ -779,7 +729,6 @@
         </w:rPr>
         <w:t>PCQ</w:t>
       </w:r>
-      <w:proofErr w:type="spellEnd"/>
     </w:p>
     <w:p>
       <w:pPr>
@@ -840,7 +789,6 @@
         </w:rPr>
         <w:t xml:space="preserve">manual </w:t>
       </w:r>
-      <w:proofErr w:type="spellStart"/>
       <w:r>
         <w:rPr>
           <w:rFonts w:ascii="Calibri" w:hAnsi="Calibri" w:cs="Calibri"/>
@@ -855,7 +803,6 @@
         </w:rPr>
         <w:t>PCQ</w:t>
       </w:r>
-      <w:proofErr w:type="spellEnd"/>
     </w:p>
     <w:p>
       <w:pPr>
@@ -916,7 +863,6 @@
         </w:rPr>
         <w:t xml:space="preserve">in progress </w:t>
       </w:r>
-      <w:proofErr w:type="spellStart"/>
       <w:r>
         <w:rPr>
           <w:rFonts w:ascii="Calibri" w:hAnsi="Calibri" w:cs="Calibri"/>
@@ -931,7 +877,6 @@
         </w:rPr>
         <w:t>PCQ</w:t>
       </w:r>
-      <w:proofErr w:type="spellEnd"/>
     </w:p>
     <w:p>
       <w:pPr>
@@ -954,8 +899,6 @@
       <w:r>
         <w:t xml:space="preserve"> Fitbit Data:</w:t>
       </w:r>
-      <w:bookmarkStart w:id="0" w:name="_GoBack"/>
-      <w:bookmarkEnd w:id="0"/>
     </w:p>
     <w:p>
       <w:pPr>
@@ -1111,19 +1054,19 @@
           <w:rFonts w:ascii="Calibri" w:hAnsi="Calibri" w:cs="Calibri"/>
         </w:rPr>
       </w:pPr>
-      <w:proofErr w:type="spellStart"/>
-      <w:r>
-        <w:rPr>
-          <w:rFonts w:ascii="Calibri" w:hAnsi="Calibri" w:cs="Calibri"/>
-        </w:rPr>
-        <w:t>Uth</w:t>
-      </w:r>
-      <w:proofErr w:type="spellEnd"/>
-      <w:r>
-        <w:rPr>
-          <w:rFonts w:ascii="Calibri" w:hAnsi="Calibri" w:cs="Calibri"/>
-        </w:rPr>
-        <w:t xml:space="preserve">-Sorensen-Overgaard-Pedersen Estimation: </w:t>
+      <w:r>
+        <w:rPr>
+          <w:rFonts w:ascii="Calibri" w:hAnsi="Calibri" w:cs="Calibri"/>
+        </w:rPr>
+        <w:t>Uth-Sorensen-Overgaard-Pedersen Estimation:</w:t>
+      </w:r>
+      <w:r>
+        <w:rPr>
+          <w:rFonts w:ascii="Calibri" w:eastAsiaTheme="minorEastAsia" w:hAnsi="Calibri" w:cs="Calibri"/>
+          <w:sz w:val="18"/>
+          <w:szCs w:val="18"/>
+        </w:rPr>
+        <w:t xml:space="preserve"> </w:t>
       </w:r>
       <m:oMath>
         <m:sSub>
@@ -1131,6 +1074,8 @@
             <m:ctrlPr>
               <w:rPr>
                 <w:rFonts w:ascii="Cambria Math" w:hAnsi="Cambria Math" w:cs="Calibri"/>
+                <w:sz w:val="18"/>
+                <w:szCs w:val="18"/>
               </w:rPr>
             </m:ctrlPr>
           </m:sSubPr>
@@ -1138,6 +1083,8 @@
             <m:r>
               <w:rPr>
                 <w:rFonts w:ascii="Cambria Math" w:hAnsi="Cambria Math" w:cs="Calibri"/>
+                <w:sz w:val="18"/>
+                <w:szCs w:val="18"/>
               </w:rPr>
               <m:t>VO</m:t>
             </m:r>
@@ -1149,12 +1096,16 @@
               </m:rPr>
               <w:rPr>
                 <w:rFonts w:ascii="Cambria Math" w:hAnsi="Cambria Math" w:cs="Calibri"/>
+                <w:sz w:val="18"/>
+                <w:szCs w:val="18"/>
               </w:rPr>
               <m:t>2 </m:t>
             </m:r>
             <m:r>
               <w:rPr>
                 <w:rFonts w:ascii="Cambria Math" w:hAnsi="Cambria Math" w:cs="Calibri"/>
+                <w:sz w:val="18"/>
+                <w:szCs w:val="18"/>
               </w:rPr>
               <m:t>max</m:t>
             </m:r>
@@ -1166,6 +1117,8 @@
           </m:rPr>
           <w:rPr>
             <w:rFonts w:ascii="Cambria Math" w:hAnsi="Cambria Math" w:cs="Calibri"/>
+            <w:sz w:val="18"/>
+            <w:szCs w:val="18"/>
           </w:rPr>
           <m:t>≈15.3*</m:t>
         </m:r>
@@ -1174,6 +1127,8 @@
             <m:ctrlPr>
               <w:rPr>
                 <w:rFonts w:ascii="Cambria Math" w:hAnsi="Cambria Math" w:cs="Calibri"/>
+                <w:sz w:val="18"/>
+                <w:szCs w:val="18"/>
               </w:rPr>
             </m:ctrlPr>
           </m:fPr>
@@ -1183,6 +1138,8 @@
                 <m:ctrlPr>
                   <w:rPr>
                     <w:rFonts w:ascii="Cambria Math" w:hAnsi="Cambria Math" w:cs="Calibri"/>
+                    <w:sz w:val="18"/>
+                    <w:szCs w:val="18"/>
                   </w:rPr>
                 </m:ctrlPr>
               </m:sSubPr>
@@ -1190,6 +1147,8 @@
                 <m:r>
                   <w:rPr>
                     <w:rFonts w:ascii="Cambria Math" w:hAnsi="Cambria Math" w:cs="Calibri"/>
+                    <w:sz w:val="18"/>
+                    <w:szCs w:val="18"/>
                   </w:rPr>
                   <m:t>HR</m:t>
                 </m:r>
@@ -1198,6 +1157,8 @@
                 <m:r>
                   <w:rPr>
                     <w:rFonts w:ascii="Cambria Math" w:hAnsi="Cambria Math" w:cs="Calibri"/>
+                    <w:sz w:val="18"/>
+                    <w:szCs w:val="18"/>
                   </w:rPr>
                   <m:t>max</m:t>
                 </m:r>
@@ -1210,6 +1171,8 @@
                 <m:ctrlPr>
                   <w:rPr>
                     <w:rFonts w:ascii="Cambria Math" w:hAnsi="Cambria Math" w:cs="Calibri"/>
+                    <w:sz w:val="18"/>
+                    <w:szCs w:val="18"/>
                   </w:rPr>
                 </m:ctrlPr>
               </m:sSubPr>
@@ -1217,6 +1180,8 @@
                 <m:r>
                   <w:rPr>
                     <w:rFonts w:ascii="Cambria Math" w:hAnsi="Cambria Math" w:cs="Calibri"/>
+                    <w:sz w:val="18"/>
+                    <w:szCs w:val="18"/>
                   </w:rPr>
                   <m:t>HR</m:t>
                 </m:r>
@@ -1225,6 +1190,8 @@
                 <m:r>
                   <w:rPr>
                     <w:rFonts w:ascii="Cambria Math" w:hAnsi="Cambria Math" w:cs="Calibri"/>
+                    <w:sz w:val="18"/>
+                    <w:szCs w:val="18"/>
                   </w:rPr>
                   <m:t>rest</m:t>
                 </m:r>
@@ -1245,13 +1212,21 @@
         <w:textAlignment w:val="center"/>
         <w:rPr>
           <w:rFonts w:ascii="Calibri" w:hAnsi="Calibri" w:cs="Calibri"/>
-        </w:rPr>
-      </w:pPr>
-      <w:r>
-        <w:rPr>
-          <w:rFonts w:ascii="Calibri" w:hAnsi="Calibri" w:cs="Calibri"/>
-        </w:rPr>
-        <w:t xml:space="preserve">Cooper Test: </w:t>
+          <w:sz w:val="18"/>
+          <w:szCs w:val="18"/>
+        </w:rPr>
+      </w:pPr>
+      <w:r>
+        <w:rPr>
+          <w:rFonts w:ascii="Calibri" w:hAnsi="Calibri" w:cs="Calibri"/>
+        </w:rPr>
+        <w:t>Cooper Test:</w:t>
+      </w:r>
+      <w:r>
+        <w:rPr>
+          <w:rFonts w:ascii="Calibri" w:eastAsiaTheme="minorEastAsia" w:hAnsi="Calibri" w:cs="Calibri"/>
+        </w:rPr>
+        <w:t xml:space="preserve"> </w:t>
       </w:r>
       <m:oMath>
         <m:sSub>
@@ -1259,6 +1234,8 @@
             <m:ctrlPr>
               <w:rPr>
                 <w:rFonts w:ascii="Cambria Math" w:hAnsi="Cambria Math" w:cs="Calibri"/>
+                <w:sz w:val="18"/>
+                <w:szCs w:val="18"/>
               </w:rPr>
             </m:ctrlPr>
           </m:sSubPr>
@@ -1266,6 +1243,8 @@
             <m:r>
               <w:rPr>
                 <w:rFonts w:ascii="Cambria Math" w:hAnsi="Cambria Math" w:cs="Calibri"/>
+                <w:sz w:val="18"/>
+                <w:szCs w:val="18"/>
               </w:rPr>
               <m:t>VO</m:t>
             </m:r>
@@ -1277,12 +1256,16 @@
               </m:rPr>
               <w:rPr>
                 <w:rFonts w:ascii="Cambria Math" w:hAnsi="Cambria Math" w:cs="Calibri"/>
+                <w:sz w:val="18"/>
+                <w:szCs w:val="18"/>
               </w:rPr>
               <m:t>2 </m:t>
             </m:r>
             <m:r>
               <w:rPr>
                 <w:rFonts w:ascii="Cambria Math" w:hAnsi="Cambria Math" w:cs="Calibri"/>
+                <w:sz w:val="18"/>
+                <w:szCs w:val="18"/>
               </w:rPr>
               <m:t>m</m:t>
             </m:r>
@@ -1292,12 +1275,16 @@
               </m:rPr>
               <w:rPr>
                 <w:rFonts w:ascii="Cambria Math" w:hAnsi="Cambria Math" w:cs="Cambria Math"/>
+                <w:sz w:val="18"/>
+                <w:szCs w:val="18"/>
               </w:rPr>
               <m:t>a</m:t>
             </m:r>
             <m:r>
               <w:rPr>
                 <w:rFonts w:ascii="Cambria Math" w:hAnsi="Cambria Math" w:cs="Calibri"/>
+                <w:sz w:val="18"/>
+                <w:szCs w:val="18"/>
               </w:rPr>
               <m:t>x</m:t>
             </m:r>
@@ -1309,6 +1296,8 @@
           </m:rPr>
           <w:rPr>
             <w:rFonts w:ascii="Cambria Math" w:hAnsi="Cambria Math" w:cs="Calibri"/>
+            <w:sz w:val="18"/>
+            <w:szCs w:val="18"/>
           </w:rPr>
           <m:t>≈</m:t>
         </m:r>
@@ -1317,6 +1306,8 @@
             <m:ctrlPr>
               <w:rPr>
                 <w:rFonts w:ascii="Cambria Math" w:hAnsi="Cambria Math" w:cs="Calibri"/>
+                <w:sz w:val="18"/>
+                <w:szCs w:val="18"/>
               </w:rPr>
             </m:ctrlPr>
           </m:fPr>
@@ -1326,6 +1317,8 @@
                 <m:ctrlPr>
                   <w:rPr>
                     <w:rFonts w:ascii="Cambria Math" w:hAnsi="Cambria Math" w:cs="Calibri"/>
+                    <w:sz w:val="18"/>
+                    <w:szCs w:val="18"/>
                   </w:rPr>
                 </m:ctrlPr>
               </m:sSubPr>
@@ -1333,6 +1326,8 @@
                 <m:r>
                   <w:rPr>
                     <w:rFonts w:ascii="Cambria Math" w:hAnsi="Cambria Math" w:cs="Calibri"/>
+                    <w:sz w:val="18"/>
+                    <w:szCs w:val="18"/>
                   </w:rPr>
                   <m:t>d</m:t>
                 </m:r>
@@ -1341,6 +1336,8 @@
                 <m:r>
                   <w:rPr>
                     <w:rFonts w:ascii="Cambria Math" w:hAnsi="Cambria Math" w:cs="Calibri"/>
+                    <w:sz w:val="18"/>
+                    <w:szCs w:val="18"/>
                   </w:rPr>
                   <m:t>in</m:t>
                 </m:r>
@@ -1350,12 +1347,16 @@
                   </m:rPr>
                   <w:rPr>
                     <w:rFonts w:ascii="Cambria Math" w:hAnsi="Cambria Math" w:cs="Calibri"/>
+                    <w:sz w:val="18"/>
+                    <w:szCs w:val="18"/>
                   </w:rPr>
                   <m:t> </m:t>
                 </m:r>
                 <m:r>
                   <w:rPr>
                     <w:rFonts w:ascii="Cambria Math" w:hAnsi="Cambria Math" w:cs="Calibri"/>
+                    <w:sz w:val="18"/>
+                    <w:szCs w:val="18"/>
                   </w:rPr>
                   <m:t>meters</m:t>
                 </m:r>
@@ -1365,12 +1366,16 @@
                   </m:rPr>
                   <w:rPr>
                     <w:rFonts w:ascii="Cambria Math" w:hAnsi="Cambria Math" w:cs="Calibri"/>
+                    <w:sz w:val="18"/>
+                    <w:szCs w:val="18"/>
                   </w:rPr>
                   <m:t> </m:t>
                 </m:r>
                 <m:r>
                   <w:rPr>
                     <w:rFonts w:ascii="Cambria Math" w:hAnsi="Cambria Math" w:cs="Calibri"/>
+                    <w:sz w:val="18"/>
+                    <w:szCs w:val="18"/>
                   </w:rPr>
                   <m:t>in</m:t>
                 </m:r>
@@ -1380,12 +1385,16 @@
                   </m:rPr>
                   <w:rPr>
                     <w:rFonts w:ascii="Cambria Math" w:hAnsi="Cambria Math" w:cs="Calibri"/>
+                    <w:sz w:val="18"/>
+                    <w:szCs w:val="18"/>
                   </w:rPr>
                   <m:t> 12 </m:t>
                 </m:r>
                 <m:r>
                   <w:rPr>
                     <w:rFonts w:ascii="Cambria Math" w:hAnsi="Cambria Math" w:cs="Calibri"/>
+                    <w:sz w:val="18"/>
+                    <w:szCs w:val="18"/>
                   </w:rPr>
                   <m:t>minutes</m:t>
                 </m:r>
@@ -1397,6 +1406,8 @@
               </m:rPr>
               <w:rPr>
                 <w:rFonts w:ascii="Cambria Math" w:hAnsi="Cambria Math" w:cs="Calibri"/>
+                <w:sz w:val="18"/>
+                <w:szCs w:val="18"/>
               </w:rPr>
               <m:t>-504.29</m:t>
             </m:r>
@@ -1408,6 +1419,8 @@
               </m:rPr>
               <w:rPr>
                 <w:rFonts w:ascii="Cambria Math" w:hAnsi="Cambria Math" w:cs="Calibri"/>
+                <w:sz w:val="18"/>
+                <w:szCs w:val="18"/>
               </w:rPr>
               <m:t>44.73</m:t>
             </m:r>
@@ -1419,6 +1432,8 @@
           </m:rPr>
           <w:rPr>
             <w:rFonts w:ascii="Cambria Math" w:hAnsi="Cambria Math" w:cs="Calibri"/>
+            <w:sz w:val="18"/>
+            <w:szCs w:val="18"/>
           </w:rPr>
           <m:t>=</m:t>
         </m:r>
@@ -1427,6 +1442,8 @@
             <m:ctrlPr>
               <w:rPr>
                 <w:rFonts w:ascii="Cambria Math" w:hAnsi="Cambria Math" w:cs="Calibri"/>
+                <w:sz w:val="18"/>
+                <w:szCs w:val="18"/>
               </w:rPr>
             </m:ctrlPr>
           </m:dPr>
@@ -1437,6 +1454,8 @@
               </m:rPr>
               <w:rPr>
                 <w:rFonts w:ascii="Cambria Math" w:hAnsi="Cambria Math" w:cs="Calibri"/>
+                <w:sz w:val="18"/>
+                <w:szCs w:val="18"/>
               </w:rPr>
               <m:t>35.97 * </m:t>
             </m:r>
@@ -1445,6 +1464,8 @@
                 <m:ctrlPr>
                   <w:rPr>
                     <w:rFonts w:ascii="Cambria Math" w:hAnsi="Cambria Math" w:cs="Calibri"/>
+                    <w:sz w:val="18"/>
+                    <w:szCs w:val="18"/>
                   </w:rPr>
                 </m:ctrlPr>
               </m:sSubPr>
@@ -1452,6 +1473,8 @@
                 <m:r>
                   <w:rPr>
                     <w:rFonts w:ascii="Cambria Math" w:hAnsi="Cambria Math" w:cs="Calibri"/>
+                    <w:sz w:val="18"/>
+                    <w:szCs w:val="18"/>
                   </w:rPr>
                   <m:t>d</m:t>
                 </m:r>
@@ -1460,6 +1483,8 @@
                 <m:r>
                   <w:rPr>
                     <w:rFonts w:ascii="Cambria Math" w:hAnsi="Cambria Math" w:cs="Calibri"/>
+                    <w:sz w:val="18"/>
+                    <w:szCs w:val="18"/>
                   </w:rPr>
                   <m:t>in</m:t>
                 </m:r>
@@ -1469,12 +1494,16 @@
                   </m:rPr>
                   <w:rPr>
                     <w:rFonts w:ascii="Cambria Math" w:hAnsi="Cambria Math" w:cs="Calibri"/>
+                    <w:sz w:val="18"/>
+                    <w:szCs w:val="18"/>
                   </w:rPr>
                   <m:t> </m:t>
                 </m:r>
                 <m:r>
                   <w:rPr>
                     <w:rFonts w:ascii="Cambria Math" w:hAnsi="Cambria Math" w:cs="Calibri"/>
+                    <w:sz w:val="18"/>
+                    <w:szCs w:val="18"/>
                   </w:rPr>
                   <m:t>miles</m:t>
                 </m:r>
@@ -1484,12 +1513,16 @@
                   </m:rPr>
                   <w:rPr>
                     <w:rFonts w:ascii="Cambria Math" w:hAnsi="Cambria Math" w:cs="Calibri"/>
+                    <w:sz w:val="18"/>
+                    <w:szCs w:val="18"/>
                   </w:rPr>
                   <m:t> </m:t>
                 </m:r>
                 <m:r>
                   <w:rPr>
                     <w:rFonts w:ascii="Cambria Math" w:hAnsi="Cambria Math" w:cs="Calibri"/>
+                    <w:sz w:val="18"/>
+                    <w:szCs w:val="18"/>
                   </w:rPr>
                   <m:t>in</m:t>
                 </m:r>
@@ -1499,12 +1532,16 @@
                   </m:rPr>
                   <w:rPr>
                     <w:rFonts w:ascii="Cambria Math" w:hAnsi="Cambria Math" w:cs="Calibri"/>
+                    <w:sz w:val="18"/>
+                    <w:szCs w:val="18"/>
                   </w:rPr>
                   <m:t> 12 </m:t>
                 </m:r>
                 <m:r>
                   <w:rPr>
                     <w:rFonts w:ascii="Cambria Math" w:hAnsi="Cambria Math" w:cs="Calibri"/>
+                    <w:sz w:val="18"/>
+                    <w:szCs w:val="18"/>
                   </w:rPr>
                   <m:t>minutes</m:t>
                 </m:r>
@@ -1518,6 +1555,8 @@
           </m:rPr>
           <w:rPr>
             <w:rFonts w:ascii="Cambria Math" w:hAnsi="Cambria Math" w:cs="Calibri"/>
+            <w:sz w:val="18"/>
+            <w:szCs w:val="18"/>
           </w:rPr>
           <m:t>-11.29</m:t>
         </m:r>
@@ -1540,7 +1579,7 @@
         <w:rPr>
           <w:rFonts w:ascii="Calibri" w:hAnsi="Calibri" w:cs="Calibri"/>
         </w:rPr>
-        <w:t xml:space="preserve">Rockport fitness walking test:  </w:t>
+        <w:t xml:space="preserve">Rockport fitness walking test: </w:t>
       </w:r>
       <m:oMath>
         <m:sSub>
@@ -1548,6 +1587,8 @@
             <m:ctrlPr>
               <w:rPr>
                 <w:rFonts w:ascii="Cambria Math" w:hAnsi="Cambria Math" w:cs="Calibri"/>
+                <w:sz w:val="18"/>
+                <w:szCs w:val="18"/>
               </w:rPr>
             </m:ctrlPr>
           </m:sSubPr>
@@ -1555,34 +1596,28 @@
             <m:r>
               <w:rPr>
                 <w:rFonts w:ascii="Cambria Math" w:hAnsi="Cambria Math" w:cs="Calibri"/>
+                <w:sz w:val="18"/>
+                <w:szCs w:val="18"/>
               </w:rPr>
               <m:t>VO</m:t>
             </m:r>
           </m:e>
           <m:sub>
             <m:r>
-              <m:rPr>
-                <m:sty m:val="p"/>
-              </m:rPr>
               <w:rPr>
                 <w:rFonts w:ascii="Cambria Math" w:hAnsi="Cambria Math" w:cs="Calibri"/>
-              </w:rPr>
-              <m:t>2 </m:t>
-            </m:r>
-            <m:r>
-              <w:rPr>
-                <w:rFonts w:ascii="Cambria Math" w:hAnsi="Cambria Math" w:cs="Calibri"/>
-              </w:rPr>
-              <m:t>max</m:t>
+                <w:sz w:val="18"/>
+                <w:szCs w:val="18"/>
+              </w:rPr>
+              <m:t>2 max</m:t>
             </m:r>
           </m:sub>
         </m:sSub>
         <m:r>
-          <m:rPr>
-            <m:sty m:val="p"/>
-          </m:rPr>
           <w:rPr>
             <w:rFonts w:ascii="Cambria Math" w:hAnsi="Cambria Math" w:cs="Calibri"/>
+            <w:sz w:val="18"/>
+            <w:szCs w:val="18"/>
           </w:rPr>
           <m:t>≈132.853 - 0.0769*</m:t>
         </m:r>
@@ -1591,6 +1626,8 @@
             <m:ctrlPr>
               <w:rPr>
                 <w:rFonts w:ascii="Cambria Math" w:hAnsi="Cambria Math" w:cs="Calibri"/>
+                <w:sz w:val="18"/>
+                <w:szCs w:val="18"/>
               </w:rPr>
             </m:ctrlPr>
           </m:sSubPr>
@@ -1598,6 +1635,8 @@
             <m:r>
               <w:rPr>
                 <w:rFonts w:ascii="Cambria Math" w:hAnsi="Cambria Math" w:cs="Calibri"/>
+                <w:sz w:val="18"/>
+                <w:szCs w:val="18"/>
               </w:rPr>
               <m:t>BW</m:t>
             </m:r>
@@ -1606,55 +1645,28 @@
             <m:r>
               <w:rPr>
                 <w:rFonts w:ascii="Cambria Math" w:hAnsi="Cambria Math" w:cs="Calibri"/>
-              </w:rPr>
-              <m:t>in</m:t>
-            </m:r>
-            <m:r>
-              <m:rPr>
-                <m:sty m:val="p"/>
-              </m:rPr>
-              <w:rPr>
-                <w:rFonts w:ascii="Cambria Math" w:hAnsi="Cambria Math" w:cs="Calibri"/>
-              </w:rPr>
-              <m:t> </m:t>
-            </m:r>
-            <m:r>
-              <w:rPr>
-                <w:rFonts w:ascii="Cambria Math" w:hAnsi="Cambria Math" w:cs="Calibri"/>
-              </w:rPr>
-              <m:t>lbs</m:t>
+                <w:sz w:val="18"/>
+                <w:szCs w:val="18"/>
+              </w:rPr>
+              <m:t>in lbs</m:t>
             </m:r>
           </m:sub>
         </m:sSub>
         <m:r>
-          <m:rPr>
-            <m:sty m:val="p"/>
-          </m:rPr>
           <w:rPr>
             <w:rFonts w:ascii="Cambria Math" w:hAnsi="Cambria Math" w:cs="Calibri"/>
+            <w:sz w:val="18"/>
+            <w:szCs w:val="18"/>
           </w:rPr>
-          <m:t>-0.3877*</m:t>
-        </m:r>
-        <m:r>
-          <w:rPr>
-            <w:rFonts w:ascii="Cambria Math" w:hAnsi="Cambria Math" w:cs="Calibri"/>
-          </w:rPr>
-          <m:t>age</m:t>
-        </m:r>
-        <m:r>
-          <m:rPr>
-            <m:sty m:val="p"/>
-          </m:rPr>
-          <w:rPr>
-            <w:rFonts w:ascii="Cambria Math" w:hAnsi="Cambria Math" w:cs="Calibri"/>
-          </w:rPr>
-          <m:t> -3.2649*</m:t>
+          <m:t>-0.3877*age -3.2649*</m:t>
         </m:r>
         <m:sSub>
           <m:sSubPr>
             <m:ctrlPr>
               <w:rPr>
                 <w:rFonts w:ascii="Cambria Math" w:hAnsi="Cambria Math" w:cs="Calibri"/>
+                <w:sz w:val="18"/>
+                <w:szCs w:val="18"/>
               </w:rPr>
             </m:ctrlPr>
           </m:sSubPr>
@@ -1662,6 +1674,8 @@
             <m:r>
               <w:rPr>
                 <w:rFonts w:ascii="Cambria Math" w:hAnsi="Cambria Math" w:cs="Calibri"/>
+                <w:sz w:val="18"/>
+                <w:szCs w:val="18"/>
               </w:rPr>
               <m:t>t</m:t>
             </m:r>
@@ -1670,92 +1684,18 @@
             <m:r>
               <w:rPr>
                 <w:rFonts w:ascii="Cambria Math" w:hAnsi="Cambria Math" w:cs="Calibri"/>
-              </w:rPr>
-              <m:t>in</m:t>
-            </m:r>
-            <m:r>
-              <m:rPr>
-                <m:sty m:val="p"/>
-              </m:rPr>
-              <w:rPr>
-                <w:rFonts w:ascii="Cambria Math" w:hAnsi="Cambria Math" w:cs="Calibri"/>
-              </w:rPr>
-              <m:t> </m:t>
-            </m:r>
-            <m:r>
-              <w:rPr>
-                <w:rFonts w:ascii="Cambria Math" w:hAnsi="Cambria Math" w:cs="Calibri"/>
-              </w:rPr>
-              <m:t>minutes</m:t>
-            </m:r>
-            <m:r>
-              <m:rPr>
-                <m:sty m:val="p"/>
-              </m:rPr>
-              <w:rPr>
-                <w:rFonts w:ascii="Cambria Math" w:hAnsi="Cambria Math" w:cs="Calibri"/>
-              </w:rPr>
-              <m:t> </m:t>
-            </m:r>
-            <m:r>
-              <w:rPr>
-                <w:rFonts w:ascii="Cambria Math" w:hAnsi="Cambria Math" w:cs="Calibri"/>
-              </w:rPr>
-              <m:t>to</m:t>
-            </m:r>
-            <m:r>
-              <m:rPr>
-                <m:sty m:val="p"/>
-              </m:rPr>
-              <w:rPr>
-                <w:rFonts w:ascii="Cambria Math" w:hAnsi="Cambria Math" w:cs="Calibri"/>
-              </w:rPr>
-              <m:t> </m:t>
-            </m:r>
-            <m:r>
-              <w:rPr>
-                <w:rFonts w:ascii="Cambria Math" w:hAnsi="Cambria Math" w:cs="Calibri"/>
-              </w:rPr>
-              <m:t>travel</m:t>
-            </m:r>
-            <m:r>
-              <m:rPr>
-                <m:sty m:val="p"/>
-              </m:rPr>
-              <w:rPr>
-                <w:rFonts w:ascii="Cambria Math" w:hAnsi="Cambria Math" w:cs="Calibri"/>
-              </w:rPr>
-              <m:t> </m:t>
-            </m:r>
-            <m:r>
-              <w:rPr>
-                <w:rFonts w:ascii="Cambria Math" w:hAnsi="Cambria Math" w:cs="Calibri"/>
-              </w:rPr>
-              <m:t>a</m:t>
-            </m:r>
-            <m:r>
-              <m:rPr>
-                <m:sty m:val="p"/>
-              </m:rPr>
-              <w:rPr>
-                <w:rFonts w:ascii="Cambria Math" w:hAnsi="Cambria Math" w:cs="Calibri"/>
-              </w:rPr>
-              <m:t> </m:t>
-            </m:r>
-            <m:r>
-              <w:rPr>
-                <w:rFonts w:ascii="Cambria Math" w:hAnsi="Cambria Math" w:cs="Calibri"/>
-              </w:rPr>
-              <m:t>mile</m:t>
+                <w:sz w:val="18"/>
+                <w:szCs w:val="18"/>
+              </w:rPr>
+              <m:t>in minutes to travel a mile</m:t>
             </m:r>
           </m:sub>
         </m:sSub>
         <m:r>
-          <m:rPr>
-            <m:sty m:val="p"/>
-          </m:rPr>
           <w:rPr>
             <w:rFonts w:ascii="Cambria Math" w:hAnsi="Cambria Math" w:cs="Calibri"/>
+            <w:sz w:val="18"/>
+            <w:szCs w:val="18"/>
           </w:rPr>
           <m:t>-0.1564*</m:t>
         </m:r>
@@ -1764,6 +1704,8 @@
             <m:ctrlPr>
               <w:rPr>
                 <w:rFonts w:ascii="Cambria Math" w:hAnsi="Cambria Math" w:cs="Calibri"/>
+                <w:sz w:val="18"/>
+                <w:szCs w:val="18"/>
               </w:rPr>
             </m:ctrlPr>
           </m:sSubPr>
@@ -1771,6 +1713,8 @@
             <m:r>
               <w:rPr>
                 <w:rFonts w:ascii="Cambria Math" w:hAnsi="Cambria Math" w:cs="Calibri"/>
+                <w:sz w:val="18"/>
+                <w:szCs w:val="18"/>
               </w:rPr>
               <m:t>HR</m:t>
             </m:r>
@@ -1779,62 +1723,18 @@
             <m:r>
               <w:rPr>
                 <w:rFonts w:ascii="Cambria Math" w:hAnsi="Cambria Math" w:cs="Calibri"/>
-              </w:rPr>
-              <m:t>at</m:t>
-            </m:r>
-            <m:r>
-              <m:rPr>
-                <m:sty m:val="p"/>
-              </m:rPr>
-              <w:rPr>
-                <w:rFonts w:ascii="Cambria Math" w:hAnsi="Cambria Math" w:cs="Calibri"/>
-              </w:rPr>
-              <m:t> </m:t>
-            </m:r>
-            <m:r>
-              <w:rPr>
-                <w:rFonts w:ascii="Cambria Math" w:hAnsi="Cambria Math" w:cs="Calibri"/>
-              </w:rPr>
-              <m:t>end</m:t>
-            </m:r>
-            <m:r>
-              <m:rPr>
-                <m:sty m:val="p"/>
-              </m:rPr>
-              <w:rPr>
-                <w:rFonts w:ascii="Cambria Math" w:hAnsi="Cambria Math" w:cs="Calibri"/>
-              </w:rPr>
-              <m:t> </m:t>
-            </m:r>
-            <m:r>
-              <w:rPr>
-                <w:rFonts w:ascii="Cambria Math" w:hAnsi="Cambria Math" w:cs="Calibri"/>
-              </w:rPr>
-              <m:t>of</m:t>
-            </m:r>
-            <m:r>
-              <m:rPr>
-                <m:sty m:val="p"/>
-              </m:rPr>
-              <w:rPr>
-                <w:rFonts w:ascii="Cambria Math" w:hAnsi="Cambria Math" w:cs="Calibri"/>
-              </w:rPr>
-              <m:t> </m:t>
-            </m:r>
-            <m:r>
-              <w:rPr>
-                <w:rFonts w:ascii="Cambria Math" w:hAnsi="Cambria Math" w:cs="Calibri"/>
-              </w:rPr>
-              <m:t>mile</m:t>
+                <w:sz w:val="18"/>
+                <w:szCs w:val="18"/>
+              </w:rPr>
+              <m:t>at end of mile</m:t>
             </m:r>
           </m:sub>
         </m:sSub>
         <m:r>
-          <m:rPr>
-            <m:sty m:val="p"/>
-          </m:rPr>
           <w:rPr>
             <w:rFonts w:ascii="Cambria Math" w:hAnsi="Cambria Math" w:cs="Calibri"/>
+            <w:sz w:val="18"/>
+            <w:szCs w:val="18"/>
           </w:rPr>
           <m:t>+</m:t>
         </m:r>
@@ -1845,6 +1745,8 @@
             <m:ctrlPr>
               <w:rPr>
                 <w:rFonts w:ascii="Cambria Math" w:hAnsi="Cambria Math" w:cs="Calibri"/>
+                <w:sz w:val="18"/>
+                <w:szCs w:val="18"/>
               </w:rPr>
             </m:ctrlPr>
           </m:dPr>
@@ -1852,17 +1754,10 @@
             <m:r>
               <w:rPr>
                 <w:rFonts w:ascii="Cambria Math" w:hAnsi="Cambria Math" w:cs="Calibri"/>
-              </w:rPr>
-              <m:t>male</m:t>
-            </m:r>
-            <m:r>
-              <m:rPr>
-                <m:sty m:val="p"/>
-              </m:rPr>
-              <w:rPr>
-                <w:rFonts w:ascii="Cambria Math" w:hAnsi="Cambria Math" w:cs="Calibri"/>
-              </w:rPr>
-              <m:t> ? 6.3150 :0</m:t>
+                <w:sz w:val="18"/>
+                <w:szCs w:val="18"/>
+              </w:rPr>
+              <m:t>male ? 6.3150 :0</m:t>
             </m:r>
           </m:e>
         </m:d>
@@ -1881,19 +1776,11 @@
           <w:rFonts w:ascii="Calibri" w:hAnsi="Calibri" w:cs="Calibri"/>
         </w:rPr>
       </w:pPr>
-      <w:proofErr w:type="spellStart"/>
-      <w:r>
-        <w:rPr>
-          <w:rFonts w:ascii="Calibri" w:hAnsi="Calibri" w:cs="Calibri"/>
-        </w:rPr>
-        <w:t>Firstbeat</w:t>
-      </w:r>
-      <w:proofErr w:type="spellEnd"/>
-      <w:r>
-        <w:rPr>
-          <w:rFonts w:ascii="Calibri" w:hAnsi="Calibri" w:cs="Calibri"/>
-        </w:rPr>
-        <w:t xml:space="preserve"> method: patented</w:t>
+      <w:r>
+        <w:rPr>
+          <w:rFonts w:ascii="Calibri" w:hAnsi="Calibri" w:cs="Calibri"/>
+        </w:rPr>
+        <w:t>Firstbeat method: patented</w:t>
       </w:r>
     </w:p>
     <w:p>
@@ -2343,27 +2230,8 @@
           <w:sz w:val="22"/>
           <w:szCs w:val="22"/>
         </w:rPr>
-        <w:t>activities/</w:t>
-      </w:r>
-      <w:proofErr w:type="spellStart"/>
-      <w:r>
-        <w:rPr>
-          <w:rFonts w:ascii="Calibri" w:hAnsi="Calibri" w:cs="Calibri"/>
-          <w:sz w:val="22"/>
-          <w:szCs w:val="22"/>
-        </w:rPr>
-        <w:t>minutesLightlyActive</w:t>
-      </w:r>
-      <w:proofErr w:type="spellEnd"/>
-      <w:r>
-        <w:rPr>
-          <w:rFonts w:ascii="Calibri" w:hAnsi="Calibri" w:cs="Calibri"/>
-          <w:sz w:val="22"/>
-          <w:szCs w:val="22"/>
-        </w:rPr>
-        <w:t xml:space="preserve">  </w:t>
-      </w:r>
-      <w:proofErr w:type="spellStart"/>
+        <w:t xml:space="preserve">activities/minutesLightlyActive  </w:t>
+      </w:r>
       <w:r>
         <w:rPr>
           <w:rFonts w:ascii="Calibri" w:hAnsi="Calibri" w:cs="Calibri"/>
@@ -2380,9 +2248,17 @@
           <w:szCs w:val="22"/>
           <w:vertAlign w:val="superscript"/>
         </w:rPr>
-        <w:t>CQ</w:t>
-      </w:r>
-      <w:proofErr w:type="spellEnd"/>
+        <w:t>CQ?</w:t>
+      </w:r>
+      <w:r>
+        <w:rPr>
+          <w:rFonts w:ascii="Calibri" w:hAnsi="Calibri" w:cs="Calibri"/>
+          <w:sz w:val="22"/>
+          <w:szCs w:val="22"/>
+        </w:rPr>
+        <w:br/>
+        <w:t xml:space="preserve">activities/minutesFairlyActive  </w:t>
+      </w:r>
       <w:r>
         <w:rPr>
           <w:rFonts w:ascii="Calibri" w:hAnsi="Calibri" w:cs="Calibri"/>
@@ -2390,7 +2266,16 @@
           <w:szCs w:val="22"/>
           <w:vertAlign w:val="superscript"/>
         </w:rPr>
-        <w:t>?</w:t>
+        <w:t>ǂ</w:t>
+      </w:r>
+      <w:r>
+        <w:rPr>
+          <w:rFonts w:ascii="Calibri" w:hAnsi="Calibri" w:cs="Calibri"/>
+          <w:sz w:val="22"/>
+          <w:szCs w:val="22"/>
+          <w:vertAlign w:val="superscript"/>
+        </w:rPr>
+        <w:t>CQ?</w:t>
       </w:r>
       <w:r>
         <w:rPr>
@@ -2399,27 +2284,8 @@
           <w:szCs w:val="22"/>
         </w:rPr>
         <w:br/>
-        <w:t>activities/</w:t>
-      </w:r>
-      <w:proofErr w:type="spellStart"/>
-      <w:r>
-        <w:rPr>
-          <w:rFonts w:ascii="Calibri" w:hAnsi="Calibri" w:cs="Calibri"/>
-          <w:sz w:val="22"/>
-          <w:szCs w:val="22"/>
-        </w:rPr>
-        <w:t>minutesFairlyActive</w:t>
-      </w:r>
-      <w:proofErr w:type="spellEnd"/>
-      <w:r>
-        <w:rPr>
-          <w:rFonts w:ascii="Calibri" w:hAnsi="Calibri" w:cs="Calibri"/>
-          <w:sz w:val="22"/>
-          <w:szCs w:val="22"/>
-        </w:rPr>
-        <w:t xml:space="preserve">  </w:t>
-      </w:r>
-      <w:proofErr w:type="spellStart"/>
+        <w:t xml:space="preserve">activities/minutesVeryActive  </w:t>
+      </w:r>
       <w:r>
         <w:rPr>
           <w:rFonts w:ascii="Calibri" w:hAnsi="Calibri" w:cs="Calibri"/>
@@ -2436,73 +2302,7 @@
           <w:szCs w:val="22"/>
           <w:vertAlign w:val="superscript"/>
         </w:rPr>
-        <w:t>CQ</w:t>
-      </w:r>
-      <w:proofErr w:type="spellEnd"/>
-      <w:r>
-        <w:rPr>
-          <w:rFonts w:ascii="Calibri" w:hAnsi="Calibri" w:cs="Calibri"/>
-          <w:sz w:val="22"/>
-          <w:szCs w:val="22"/>
-          <w:vertAlign w:val="superscript"/>
-        </w:rPr>
-        <w:t>?</w:t>
-      </w:r>
-      <w:r>
-        <w:rPr>
-          <w:rFonts w:ascii="Calibri" w:hAnsi="Calibri" w:cs="Calibri"/>
-          <w:sz w:val="22"/>
-          <w:szCs w:val="22"/>
-        </w:rPr>
-        <w:br/>
-        <w:t>activities/</w:t>
-      </w:r>
-      <w:proofErr w:type="spellStart"/>
-      <w:r>
-        <w:rPr>
-          <w:rFonts w:ascii="Calibri" w:hAnsi="Calibri" w:cs="Calibri"/>
-          <w:sz w:val="22"/>
-          <w:szCs w:val="22"/>
-        </w:rPr>
-        <w:t>minutesVeryActive</w:t>
-      </w:r>
-      <w:proofErr w:type="spellEnd"/>
-      <w:r>
-        <w:rPr>
-          <w:rFonts w:ascii="Calibri" w:hAnsi="Calibri" w:cs="Calibri"/>
-          <w:sz w:val="22"/>
-          <w:szCs w:val="22"/>
-        </w:rPr>
-        <w:t xml:space="preserve">  </w:t>
-      </w:r>
-      <w:proofErr w:type="spellStart"/>
-      <w:r>
-        <w:rPr>
-          <w:rFonts w:ascii="Calibri" w:hAnsi="Calibri" w:cs="Calibri"/>
-          <w:sz w:val="22"/>
-          <w:szCs w:val="22"/>
-          <w:vertAlign w:val="superscript"/>
-        </w:rPr>
-        <w:t>ǂ</w:t>
-      </w:r>
-      <w:r>
-        <w:rPr>
-          <w:rFonts w:ascii="Calibri" w:hAnsi="Calibri" w:cs="Calibri"/>
-          <w:sz w:val="22"/>
-          <w:szCs w:val="22"/>
-          <w:vertAlign w:val="superscript"/>
-        </w:rPr>
-        <w:t>CQ</w:t>
-      </w:r>
-      <w:proofErr w:type="spellEnd"/>
-      <w:r>
-        <w:rPr>
-          <w:rFonts w:ascii="Calibri" w:hAnsi="Calibri" w:cs="Calibri"/>
-          <w:sz w:val="22"/>
-          <w:szCs w:val="22"/>
-          <w:vertAlign w:val="superscript"/>
-        </w:rPr>
-        <w:t>?</w:t>
+        <w:t>CQ?</w:t>
       </w:r>
     </w:p>
     <w:p>
@@ -2522,27 +2322,8 @@
           <w:sz w:val="22"/>
           <w:szCs w:val="22"/>
         </w:rPr>
-        <w:t>activities/tracker/</w:t>
-      </w:r>
-      <w:proofErr w:type="spellStart"/>
-      <w:r>
-        <w:rPr>
-          <w:rFonts w:ascii="Calibri" w:hAnsi="Calibri" w:cs="Calibri"/>
-          <w:sz w:val="22"/>
-          <w:szCs w:val="22"/>
-        </w:rPr>
-        <w:t>minutesLightlyActive</w:t>
-      </w:r>
-      <w:proofErr w:type="spellEnd"/>
-      <w:r>
-        <w:rPr>
-          <w:rFonts w:ascii="Calibri" w:hAnsi="Calibri" w:cs="Calibri"/>
-          <w:sz w:val="22"/>
-          <w:szCs w:val="22"/>
-        </w:rPr>
-        <w:t xml:space="preserve">  </w:t>
-      </w:r>
-      <w:proofErr w:type="spellStart"/>
+        <w:t xml:space="preserve">activities/tracker/minutesLightlyActive  </w:t>
+      </w:r>
       <w:r>
         <w:rPr>
           <w:rFonts w:ascii="Calibri" w:hAnsi="Calibri" w:cs="Calibri"/>
@@ -2559,9 +2340,17 @@
           <w:szCs w:val="22"/>
           <w:vertAlign w:val="superscript"/>
         </w:rPr>
-        <w:t>CQ</w:t>
-      </w:r>
-      <w:proofErr w:type="spellEnd"/>
+        <w:t>CQ?</w:t>
+      </w:r>
+      <w:r>
+        <w:rPr>
+          <w:rFonts w:ascii="Calibri" w:hAnsi="Calibri" w:cs="Calibri"/>
+          <w:sz w:val="22"/>
+          <w:szCs w:val="22"/>
+        </w:rPr>
+        <w:br/>
+        <w:t xml:space="preserve">activities/tracker/minutesFairlyActive  </w:t>
+      </w:r>
       <w:r>
         <w:rPr>
           <w:rFonts w:ascii="Calibri" w:hAnsi="Calibri" w:cs="Calibri"/>
@@ -2569,7 +2358,16 @@
           <w:szCs w:val="22"/>
           <w:vertAlign w:val="superscript"/>
         </w:rPr>
-        <w:t>?</w:t>
+        <w:t>ǂ</w:t>
+      </w:r>
+      <w:r>
+        <w:rPr>
+          <w:rFonts w:ascii="Calibri" w:hAnsi="Calibri" w:cs="Calibri"/>
+          <w:sz w:val="22"/>
+          <w:szCs w:val="22"/>
+          <w:vertAlign w:val="superscript"/>
+        </w:rPr>
+        <w:t>CQ?</w:t>
       </w:r>
       <w:r>
         <w:rPr>
@@ -2578,27 +2376,8 @@
           <w:szCs w:val="22"/>
         </w:rPr>
         <w:br/>
-        <w:t>activities/tracker/</w:t>
-      </w:r>
-      <w:proofErr w:type="spellStart"/>
-      <w:r>
-        <w:rPr>
-          <w:rFonts w:ascii="Calibri" w:hAnsi="Calibri" w:cs="Calibri"/>
-          <w:sz w:val="22"/>
-          <w:szCs w:val="22"/>
-        </w:rPr>
-        <w:t>minutesFairlyActive</w:t>
-      </w:r>
-      <w:proofErr w:type="spellEnd"/>
-      <w:r>
-        <w:rPr>
-          <w:rFonts w:ascii="Calibri" w:hAnsi="Calibri" w:cs="Calibri"/>
-          <w:sz w:val="22"/>
-          <w:szCs w:val="22"/>
-        </w:rPr>
-        <w:t xml:space="preserve">  </w:t>
-      </w:r>
-      <w:proofErr w:type="spellStart"/>
+        <w:t xml:space="preserve">activities/tracker/minutesVeryActive  </w:t>
+      </w:r>
       <w:r>
         <w:rPr>
           <w:rFonts w:ascii="Calibri" w:hAnsi="Calibri" w:cs="Calibri"/>
@@ -2615,73 +2394,7 @@
           <w:szCs w:val="22"/>
           <w:vertAlign w:val="superscript"/>
         </w:rPr>
-        <w:t>CQ</w:t>
-      </w:r>
-      <w:proofErr w:type="spellEnd"/>
-      <w:r>
-        <w:rPr>
-          <w:rFonts w:ascii="Calibri" w:hAnsi="Calibri" w:cs="Calibri"/>
-          <w:sz w:val="22"/>
-          <w:szCs w:val="22"/>
-          <w:vertAlign w:val="superscript"/>
-        </w:rPr>
-        <w:t>?</w:t>
-      </w:r>
-      <w:r>
-        <w:rPr>
-          <w:rFonts w:ascii="Calibri" w:hAnsi="Calibri" w:cs="Calibri"/>
-          <w:sz w:val="22"/>
-          <w:szCs w:val="22"/>
-        </w:rPr>
-        <w:br/>
-        <w:t>activities/tracker/</w:t>
-      </w:r>
-      <w:proofErr w:type="spellStart"/>
-      <w:r>
-        <w:rPr>
-          <w:rFonts w:ascii="Calibri" w:hAnsi="Calibri" w:cs="Calibri"/>
-          <w:sz w:val="22"/>
-          <w:szCs w:val="22"/>
-        </w:rPr>
-        <w:t>minutesVeryActive</w:t>
-      </w:r>
-      <w:proofErr w:type="spellEnd"/>
-      <w:r>
-        <w:rPr>
-          <w:rFonts w:ascii="Calibri" w:hAnsi="Calibri" w:cs="Calibri"/>
-          <w:sz w:val="22"/>
-          <w:szCs w:val="22"/>
-        </w:rPr>
-        <w:t xml:space="preserve">  </w:t>
-      </w:r>
-      <w:proofErr w:type="spellStart"/>
-      <w:r>
-        <w:rPr>
-          <w:rFonts w:ascii="Calibri" w:hAnsi="Calibri" w:cs="Calibri"/>
-          <w:sz w:val="22"/>
-          <w:szCs w:val="22"/>
-          <w:vertAlign w:val="superscript"/>
-        </w:rPr>
-        <w:t>ǂ</w:t>
-      </w:r>
-      <w:r>
-        <w:rPr>
-          <w:rFonts w:ascii="Calibri" w:hAnsi="Calibri" w:cs="Calibri"/>
-          <w:sz w:val="22"/>
-          <w:szCs w:val="22"/>
-          <w:vertAlign w:val="superscript"/>
-        </w:rPr>
-        <w:t>CQ</w:t>
-      </w:r>
-      <w:proofErr w:type="spellEnd"/>
-      <w:r>
-        <w:rPr>
-          <w:rFonts w:ascii="Calibri" w:hAnsi="Calibri" w:cs="Calibri"/>
-          <w:sz w:val="22"/>
-          <w:szCs w:val="22"/>
-          <w:vertAlign w:val="superscript"/>
-        </w:rPr>
-        <w:t>?</w:t>
+        <w:t>CQ?</w:t>
       </w:r>
     </w:p>
     <w:p>
@@ -2741,27 +2454,8 @@
           <w:sz w:val="22"/>
           <w:szCs w:val="22"/>
         </w:rPr>
-        <w:t>activities/</w:t>
-      </w:r>
-      <w:proofErr w:type="spellStart"/>
-      <w:r>
-        <w:rPr>
-          <w:rFonts w:ascii="Calibri" w:hAnsi="Calibri" w:cs="Calibri"/>
-          <w:sz w:val="22"/>
-          <w:szCs w:val="22"/>
-        </w:rPr>
-        <w:t>minutesSedentary</w:t>
-      </w:r>
-      <w:proofErr w:type="spellEnd"/>
-      <w:r>
-        <w:rPr>
-          <w:rFonts w:ascii="Calibri" w:hAnsi="Calibri" w:cs="Calibri"/>
-          <w:sz w:val="22"/>
-          <w:szCs w:val="22"/>
-        </w:rPr>
-        <w:t xml:space="preserve">  </w:t>
-      </w:r>
-      <w:proofErr w:type="spellStart"/>
+        <w:t xml:space="preserve">activities/minutesSedentary  </w:t>
+      </w:r>
       <w:r>
         <w:rPr>
           <w:rFonts w:ascii="Calibri" w:hAnsi="Calibri" w:cs="Calibri"/>
@@ -2778,17 +2472,7 @@
           <w:szCs w:val="22"/>
           <w:vertAlign w:val="superscript"/>
         </w:rPr>
-        <w:t>CQ</w:t>
-      </w:r>
-      <w:proofErr w:type="spellEnd"/>
-      <w:r>
-        <w:rPr>
-          <w:rFonts w:ascii="Calibri" w:hAnsi="Calibri" w:cs="Calibri"/>
-          <w:sz w:val="22"/>
-          <w:szCs w:val="22"/>
-          <w:vertAlign w:val="superscript"/>
-        </w:rPr>
-        <w:t>?</w:t>
+        <w:t>CQ?</w:t>
       </w:r>
     </w:p>
     <w:p>
@@ -2808,27 +2492,8 @@
           <w:sz w:val="22"/>
           <w:szCs w:val="22"/>
         </w:rPr>
-        <w:t>activities/tracker/</w:t>
-      </w:r>
-      <w:proofErr w:type="spellStart"/>
-      <w:r>
-        <w:rPr>
-          <w:rFonts w:ascii="Calibri" w:hAnsi="Calibri" w:cs="Calibri"/>
-          <w:sz w:val="22"/>
-          <w:szCs w:val="22"/>
-        </w:rPr>
-        <w:t>minutesSedentary</w:t>
-      </w:r>
-      <w:proofErr w:type="spellEnd"/>
-      <w:r>
-        <w:rPr>
-          <w:rFonts w:ascii="Calibri" w:hAnsi="Calibri" w:cs="Calibri"/>
-          <w:sz w:val="22"/>
-          <w:szCs w:val="22"/>
-        </w:rPr>
-        <w:t xml:space="preserve">  </w:t>
-      </w:r>
-      <w:proofErr w:type="spellStart"/>
+        <w:t xml:space="preserve">activities/tracker/minutesSedentary  </w:t>
+      </w:r>
       <w:r>
         <w:rPr>
           <w:rFonts w:ascii="Calibri" w:hAnsi="Calibri" w:cs="Calibri"/>
@@ -2845,17 +2510,7 @@
           <w:szCs w:val="22"/>
           <w:vertAlign w:val="superscript"/>
         </w:rPr>
-        <w:t>CQ</w:t>
-      </w:r>
-      <w:proofErr w:type="spellEnd"/>
-      <w:r>
-        <w:rPr>
-          <w:rFonts w:ascii="Calibri" w:hAnsi="Calibri" w:cs="Calibri"/>
-          <w:sz w:val="22"/>
-          <w:szCs w:val="22"/>
-          <w:vertAlign w:val="superscript"/>
-        </w:rPr>
-        <w:t>?</w:t>
+        <w:t>CQ?</w:t>
       </w:r>
     </w:p>
     <w:p>
@@ -2915,27 +2570,8 @@
           <w:sz w:val="22"/>
           <w:szCs w:val="22"/>
         </w:rPr>
-        <w:t>activities/</w:t>
-      </w:r>
-      <w:proofErr w:type="spellStart"/>
-      <w:r>
-        <w:rPr>
-          <w:rFonts w:ascii="Calibri" w:hAnsi="Calibri" w:cs="Calibri"/>
-          <w:sz w:val="22"/>
-          <w:szCs w:val="22"/>
-        </w:rPr>
-        <w:t>activityCalories</w:t>
-      </w:r>
-      <w:proofErr w:type="spellEnd"/>
-      <w:r>
-        <w:rPr>
-          <w:rFonts w:ascii="Calibri" w:hAnsi="Calibri" w:cs="Calibri"/>
-          <w:sz w:val="22"/>
-          <w:szCs w:val="22"/>
-        </w:rPr>
-        <w:t xml:space="preserve">  </w:t>
-      </w:r>
-      <w:proofErr w:type="spellStart"/>
+        <w:t xml:space="preserve">activities/activityCalories  </w:t>
+      </w:r>
       <w:r>
         <w:rPr>
           <w:rFonts w:ascii="Calibri" w:hAnsi="Calibri" w:cs="Calibri"/>
@@ -2954,7 +2590,6 @@
         </w:rPr>
         <w:t>Q</w:t>
       </w:r>
-      <w:proofErr w:type="spellEnd"/>
     </w:p>
     <w:p>
       <w:pPr>
@@ -2999,27 +2634,8 @@
           <w:szCs w:val="22"/>
         </w:rPr>
         <w:br/>
-        <w:t>activities/</w:t>
-      </w:r>
-      <w:proofErr w:type="spellStart"/>
-      <w:r>
-        <w:rPr>
-          <w:rFonts w:ascii="Calibri" w:hAnsi="Calibri" w:cs="Calibri"/>
-          <w:sz w:val="22"/>
-          <w:szCs w:val="22"/>
-        </w:rPr>
-        <w:t>caloriesBMR</w:t>
-      </w:r>
-      <w:proofErr w:type="spellEnd"/>
-      <w:r>
-        <w:rPr>
-          <w:rFonts w:ascii="Calibri" w:hAnsi="Calibri" w:cs="Calibri"/>
-          <w:sz w:val="22"/>
-          <w:szCs w:val="22"/>
-        </w:rPr>
-        <w:t xml:space="preserve">  </w:t>
-      </w:r>
-      <w:proofErr w:type="spellStart"/>
+        <w:t xml:space="preserve">activities/caloriesBMR  </w:t>
+      </w:r>
       <w:r>
         <w:rPr>
           <w:rFonts w:ascii="Calibri" w:hAnsi="Calibri" w:cs="Calibri"/>
@@ -3038,7 +2654,6 @@
         </w:rPr>
         <w:t>Q</w:t>
       </w:r>
-      <w:proofErr w:type="spellEnd"/>
     </w:p>
     <w:p>
       <w:pPr>
@@ -3057,27 +2672,8 @@
           <w:sz w:val="22"/>
           <w:szCs w:val="22"/>
         </w:rPr>
-        <w:t>activities/tracker/</w:t>
-      </w:r>
-      <w:proofErr w:type="spellStart"/>
-      <w:r>
-        <w:rPr>
-          <w:rFonts w:ascii="Calibri" w:hAnsi="Calibri" w:cs="Calibri"/>
-          <w:sz w:val="22"/>
-          <w:szCs w:val="22"/>
-        </w:rPr>
-        <w:t>activityCalories</w:t>
-      </w:r>
-      <w:proofErr w:type="spellEnd"/>
-      <w:r>
-        <w:rPr>
-          <w:rFonts w:ascii="Calibri" w:hAnsi="Calibri" w:cs="Calibri"/>
-          <w:sz w:val="22"/>
-          <w:szCs w:val="22"/>
-        </w:rPr>
-        <w:t xml:space="preserve">  </w:t>
-      </w:r>
-      <w:proofErr w:type="spellStart"/>
+        <w:t xml:space="preserve">activities/tracker/activityCalories  </w:t>
+      </w:r>
       <w:r>
         <w:rPr>
           <w:rFonts w:ascii="Calibri" w:hAnsi="Calibri" w:cs="Calibri"/>
@@ -3094,17 +2690,7 @@
           <w:szCs w:val="22"/>
           <w:vertAlign w:val="superscript"/>
         </w:rPr>
-        <w:t>Q</w:t>
-      </w:r>
-      <w:proofErr w:type="spellEnd"/>
-      <w:r>
-        <w:rPr>
-          <w:rFonts w:ascii="Calibri" w:hAnsi="Calibri" w:cs="Calibri"/>
-          <w:sz w:val="22"/>
-          <w:szCs w:val="22"/>
-          <w:vertAlign w:val="superscript"/>
-        </w:rPr>
-        <w:t>?</w:t>
+        <w:t>Q?</w:t>
       </w:r>
     </w:p>
     <w:p>
@@ -3150,27 +2736,8 @@
           <w:szCs w:val="22"/>
         </w:rPr>
         <w:br/>
-        <w:t>activities/tracker/</w:t>
-      </w:r>
-      <w:proofErr w:type="spellStart"/>
-      <w:r>
-        <w:rPr>
-          <w:rFonts w:ascii="Calibri" w:hAnsi="Calibri" w:cs="Calibri"/>
-          <w:sz w:val="22"/>
-          <w:szCs w:val="22"/>
-        </w:rPr>
-        <w:t>caloriesBMR</w:t>
-      </w:r>
-      <w:proofErr w:type="spellEnd"/>
-      <w:r>
-        <w:rPr>
-          <w:rFonts w:ascii="Calibri" w:hAnsi="Calibri" w:cs="Calibri"/>
-          <w:sz w:val="22"/>
-          <w:szCs w:val="22"/>
-        </w:rPr>
-        <w:t xml:space="preserve">  </w:t>
-      </w:r>
-      <w:proofErr w:type="spellStart"/>
+        <w:t xml:space="preserve">activities/tracker/caloriesBMR  </w:t>
+      </w:r>
       <w:r>
         <w:rPr>
           <w:rFonts w:ascii="Calibri" w:hAnsi="Calibri" w:cs="Calibri"/>
@@ -3187,17 +2754,7 @@
           <w:szCs w:val="22"/>
           <w:vertAlign w:val="superscript"/>
         </w:rPr>
-        <w:t>Q</w:t>
-      </w:r>
-      <w:proofErr w:type="spellEnd"/>
-      <w:r>
-        <w:rPr>
-          <w:rFonts w:ascii="Calibri" w:hAnsi="Calibri" w:cs="Calibri"/>
-          <w:sz w:val="22"/>
-          <w:szCs w:val="22"/>
-          <w:vertAlign w:val="superscript"/>
-        </w:rPr>
-        <w:t>?</w:t>
+        <w:t>Q?</w:t>
       </w:r>
     </w:p>
     <w:p>
@@ -3321,6 +2878,2297 @@
         <w:t>CQ?</w:t>
       </w:r>
     </w:p>
+    <w:p>
+      <w:pPr>
+        <w:pStyle w:val="Heading2"/>
+      </w:pPr>
+      <w:r>
+        <w:lastRenderedPageBreak/>
+        <w:t>Detail Levels/Recording Periods Available</w:t>
+      </w:r>
+    </w:p>
+    <w:p/>
+    <w:tbl>
+      <w:tblPr>
+        <w:tblStyle w:val="TableGrid"/>
+        <w:tblW w:w="0" w:type="auto"/>
+        <w:jc w:val="center"/>
+        <w:tblLook w:val="04A0" w:firstRow="1" w:lastRow="0" w:firstColumn="1" w:lastColumn="0" w:noHBand="0" w:noVBand="1"/>
+      </w:tblPr>
+      <w:tblGrid>
+        <w:gridCol w:w="3127"/>
+        <w:gridCol w:w="916"/>
+        <w:gridCol w:w="668"/>
+        <w:gridCol w:w="729"/>
+        <w:gridCol w:w="709"/>
+        <w:gridCol w:w="796"/>
+        <w:gridCol w:w="908"/>
+        <w:gridCol w:w="869"/>
+        <w:gridCol w:w="987"/>
+      </w:tblGrid>
+      <w:tr>
+        <w:trPr>
+          <w:jc w:val="center"/>
+        </w:trPr>
+        <w:tc>
+          <w:tcPr>
+            <w:tcW w:w="0" w:type="auto"/>
+          </w:tcPr>
+          <w:p>
+            <w:pPr>
+              <w:rPr>
+                <w:b/>
+              </w:rPr>
+            </w:pPr>
+          </w:p>
+        </w:tc>
+        <w:tc>
+          <w:tcPr>
+            <w:tcW w:w="0" w:type="auto"/>
+          </w:tcPr>
+          <w:p>
+            <w:pPr>
+              <w:rPr>
+                <w:b/>
+              </w:rPr>
+            </w:pPr>
+            <w:r>
+              <w:rPr>
+                <w:b/>
+              </w:rPr>
+              <w:t>Manual</w:t>
+            </w:r>
+          </w:p>
+        </w:tc>
+        <w:tc>
+          <w:tcPr>
+            <w:tcW w:w="0" w:type="auto"/>
+          </w:tcPr>
+          <w:p>
+            <w:pPr>
+              <w:rPr>
+                <w:b/>
+              </w:rPr>
+            </w:pPr>
+            <w:r>
+              <w:rPr>
+                <w:b/>
+              </w:rPr>
+              <w:t>1 sec</w:t>
+            </w:r>
+          </w:p>
+        </w:tc>
+        <w:tc>
+          <w:tcPr>
+            <w:tcW w:w="0" w:type="auto"/>
+          </w:tcPr>
+          <w:p>
+            <w:pPr>
+              <w:rPr>
+                <w:b/>
+              </w:rPr>
+            </w:pPr>
+            <w:r>
+              <w:rPr>
+                <w:b/>
+              </w:rPr>
+              <w:t>1 min</w:t>
+            </w:r>
+          </w:p>
+        </w:tc>
+        <w:tc>
+          <w:tcPr>
+            <w:tcW w:w="0" w:type="auto"/>
+          </w:tcPr>
+          <w:p>
+            <w:pPr>
+              <w:rPr>
+                <w:b/>
+              </w:rPr>
+            </w:pPr>
+            <w:r>
+              <w:rPr>
+                <w:b/>
+              </w:rPr>
+              <w:t>1 day</w:t>
+            </w:r>
+          </w:p>
+        </w:tc>
+        <w:tc>
+          <w:tcPr>
+            <w:tcW w:w="0" w:type="auto"/>
+          </w:tcPr>
+          <w:p>
+            <w:pPr>
+              <w:rPr>
+                <w:b/>
+              </w:rPr>
+            </w:pPr>
+            <w:r>
+              <w:rPr>
+                <w:b/>
+              </w:rPr>
+              <w:t>7 days</w:t>
+            </w:r>
+          </w:p>
+        </w:tc>
+        <w:tc>
+          <w:tcPr>
+            <w:tcW w:w="0" w:type="auto"/>
+          </w:tcPr>
+          <w:p>
+            <w:pPr>
+              <w:rPr>
+                <w:b/>
+              </w:rPr>
+            </w:pPr>
+            <w:r>
+              <w:rPr>
+                <w:b/>
+              </w:rPr>
+              <w:t>30 days</w:t>
+            </w:r>
+          </w:p>
+        </w:tc>
+        <w:tc>
+          <w:tcPr>
+            <w:tcW w:w="0" w:type="auto"/>
+          </w:tcPr>
+          <w:p>
+            <w:pPr>
+              <w:rPr>
+                <w:b/>
+              </w:rPr>
+            </w:pPr>
+            <w:r>
+              <w:rPr>
+                <w:b/>
+              </w:rPr>
+              <w:t>1 week</w:t>
+            </w:r>
+          </w:p>
+        </w:tc>
+        <w:tc>
+          <w:tcPr>
+            <w:tcW w:w="0" w:type="auto"/>
+          </w:tcPr>
+          <w:p>
+            <w:pPr>
+              <w:rPr>
+                <w:b/>
+              </w:rPr>
+            </w:pPr>
+            <w:r>
+              <w:rPr>
+                <w:b/>
+              </w:rPr>
+              <w:t>1 month</w:t>
+            </w:r>
+          </w:p>
+        </w:tc>
+      </w:tr>
+      <w:tr>
+        <w:trPr>
+          <w:jc w:val="center"/>
+        </w:trPr>
+        <w:tc>
+          <w:tcPr>
+            <w:tcW w:w="0" w:type="auto"/>
+          </w:tcPr>
+          <w:p>
+            <w:pPr>
+              <w:jc w:val="center"/>
+              <w:rPr>
+                <w:b/>
+              </w:rPr>
+            </w:pPr>
+            <w:r>
+              <w:rPr>
+                <w:b/>
+              </w:rPr>
+              <w:t>Current</w:t>
+            </w:r>
+            <w:r>
+              <w:rPr>
+                <w:b/>
+              </w:rPr>
+              <w:t xml:space="preserve"> Data</w:t>
+            </w:r>
+          </w:p>
+        </w:tc>
+        <w:tc>
+          <w:tcPr>
+            <w:tcW w:w="0" w:type="auto"/>
+            <w:gridSpan w:val="8"/>
+          </w:tcPr>
+          <w:p>
+            <w:pPr>
+              <w:jc w:val="center"/>
+            </w:pPr>
+          </w:p>
+        </w:tc>
+      </w:tr>
+      <w:tr>
+        <w:trPr>
+          <w:jc w:val="center"/>
+        </w:trPr>
+        <w:tc>
+          <w:tcPr>
+            <w:tcW w:w="0" w:type="auto"/>
+          </w:tcPr>
+          <w:p>
+            <w:r>
+              <w:t>Weight</w:t>
+            </w:r>
+          </w:p>
+        </w:tc>
+        <w:tc>
+          <w:tcPr>
+            <w:tcW w:w="0" w:type="auto"/>
+          </w:tcPr>
+          <w:p>
+            <w:pPr>
+              <w:jc w:val="center"/>
+            </w:pPr>
+            <w:r>
+              <w:rPr>
+                <w:rStyle w:val="st"/>
+                <w:rFonts w:ascii="Segoe UI Symbol" w:hAnsi="Segoe UI Symbol" w:cs="Segoe UI Symbol"/>
+              </w:rPr>
+              <w:t>✓</w:t>
+            </w:r>
+          </w:p>
+        </w:tc>
+        <w:tc>
+          <w:tcPr>
+            <w:tcW w:w="0" w:type="auto"/>
+          </w:tcPr>
+          <w:p>
+            <w:pPr>
+              <w:jc w:val="center"/>
+            </w:pPr>
+          </w:p>
+        </w:tc>
+        <w:tc>
+          <w:tcPr>
+            <w:tcW w:w="0" w:type="auto"/>
+          </w:tcPr>
+          <w:p>
+            <w:pPr>
+              <w:jc w:val="center"/>
+            </w:pPr>
+          </w:p>
+        </w:tc>
+        <w:tc>
+          <w:tcPr>
+            <w:tcW w:w="0" w:type="auto"/>
+          </w:tcPr>
+          <w:p>
+            <w:pPr>
+              <w:jc w:val="center"/>
+            </w:pPr>
+          </w:p>
+        </w:tc>
+        <w:tc>
+          <w:tcPr>
+            <w:tcW w:w="0" w:type="auto"/>
+          </w:tcPr>
+          <w:p>
+            <w:pPr>
+              <w:jc w:val="center"/>
+            </w:pPr>
+          </w:p>
+        </w:tc>
+        <w:tc>
+          <w:tcPr>
+            <w:tcW w:w="0" w:type="auto"/>
+          </w:tcPr>
+          <w:p>
+            <w:pPr>
+              <w:jc w:val="center"/>
+            </w:pPr>
+          </w:p>
+        </w:tc>
+        <w:tc>
+          <w:tcPr>
+            <w:tcW w:w="0" w:type="auto"/>
+          </w:tcPr>
+          <w:p>
+            <w:pPr>
+              <w:jc w:val="center"/>
+            </w:pPr>
+          </w:p>
+        </w:tc>
+        <w:tc>
+          <w:tcPr>
+            <w:tcW w:w="0" w:type="auto"/>
+          </w:tcPr>
+          <w:p>
+            <w:pPr>
+              <w:jc w:val="center"/>
+            </w:pPr>
+          </w:p>
+        </w:tc>
+      </w:tr>
+      <w:tr>
+        <w:trPr>
+          <w:jc w:val="center"/>
+        </w:trPr>
+        <w:tc>
+          <w:tcPr>
+            <w:tcW w:w="0" w:type="auto"/>
+          </w:tcPr>
+          <w:p>
+            <w:r>
+              <w:t>Blood Pressure</w:t>
+            </w:r>
+          </w:p>
+        </w:tc>
+        <w:tc>
+          <w:tcPr>
+            <w:tcW w:w="0" w:type="auto"/>
+          </w:tcPr>
+          <w:p>
+            <w:pPr>
+              <w:jc w:val="center"/>
+            </w:pPr>
+            <w:r>
+              <w:rPr>
+                <w:rStyle w:val="st"/>
+                <w:rFonts w:ascii="Segoe UI Symbol" w:hAnsi="Segoe UI Symbol" w:cs="Segoe UI Symbol"/>
+              </w:rPr>
+              <w:t>✓</w:t>
+            </w:r>
+          </w:p>
+        </w:tc>
+        <w:tc>
+          <w:tcPr>
+            <w:tcW w:w="0" w:type="auto"/>
+          </w:tcPr>
+          <w:p>
+            <w:pPr>
+              <w:jc w:val="center"/>
+            </w:pPr>
+          </w:p>
+        </w:tc>
+        <w:tc>
+          <w:tcPr>
+            <w:tcW w:w="0" w:type="auto"/>
+          </w:tcPr>
+          <w:p>
+            <w:pPr>
+              <w:jc w:val="center"/>
+            </w:pPr>
+          </w:p>
+        </w:tc>
+        <w:tc>
+          <w:tcPr>
+            <w:tcW w:w="0" w:type="auto"/>
+          </w:tcPr>
+          <w:p>
+            <w:pPr>
+              <w:jc w:val="center"/>
+            </w:pPr>
+          </w:p>
+        </w:tc>
+        <w:tc>
+          <w:tcPr>
+            <w:tcW w:w="0" w:type="auto"/>
+          </w:tcPr>
+          <w:p>
+            <w:pPr>
+              <w:jc w:val="center"/>
+            </w:pPr>
+          </w:p>
+        </w:tc>
+        <w:tc>
+          <w:tcPr>
+            <w:tcW w:w="0" w:type="auto"/>
+          </w:tcPr>
+          <w:p>
+            <w:pPr>
+              <w:jc w:val="center"/>
+            </w:pPr>
+          </w:p>
+        </w:tc>
+        <w:tc>
+          <w:tcPr>
+            <w:tcW w:w="0" w:type="auto"/>
+          </w:tcPr>
+          <w:p>
+            <w:pPr>
+              <w:jc w:val="center"/>
+            </w:pPr>
+          </w:p>
+        </w:tc>
+        <w:tc>
+          <w:tcPr>
+            <w:tcW w:w="0" w:type="auto"/>
+          </w:tcPr>
+          <w:p>
+            <w:pPr>
+              <w:jc w:val="center"/>
+            </w:pPr>
+          </w:p>
+        </w:tc>
+      </w:tr>
+      <w:tr>
+        <w:trPr>
+          <w:jc w:val="center"/>
+        </w:trPr>
+        <w:tc>
+          <w:tcPr>
+            <w:tcW w:w="0" w:type="auto"/>
+          </w:tcPr>
+          <w:p>
+            <w:r>
+              <w:t>Pulse</w:t>
+            </w:r>
+          </w:p>
+        </w:tc>
+        <w:tc>
+          <w:tcPr>
+            <w:tcW w:w="0" w:type="auto"/>
+          </w:tcPr>
+          <w:p>
+            <w:pPr>
+              <w:jc w:val="center"/>
+            </w:pPr>
+            <w:r>
+              <w:rPr>
+                <w:rStyle w:val="st"/>
+                <w:rFonts w:ascii="Segoe UI Symbol" w:hAnsi="Segoe UI Symbol" w:cs="Segoe UI Symbol"/>
+              </w:rPr>
+              <w:t>✓</w:t>
+            </w:r>
+          </w:p>
+        </w:tc>
+        <w:tc>
+          <w:tcPr>
+            <w:tcW w:w="0" w:type="auto"/>
+          </w:tcPr>
+          <w:p>
+            <w:pPr>
+              <w:jc w:val="center"/>
+            </w:pPr>
+          </w:p>
+        </w:tc>
+        <w:tc>
+          <w:tcPr>
+            <w:tcW w:w="0" w:type="auto"/>
+          </w:tcPr>
+          <w:p>
+            <w:pPr>
+              <w:jc w:val="center"/>
+            </w:pPr>
+          </w:p>
+        </w:tc>
+        <w:tc>
+          <w:tcPr>
+            <w:tcW w:w="0" w:type="auto"/>
+          </w:tcPr>
+          <w:p>
+            <w:pPr>
+              <w:jc w:val="center"/>
+            </w:pPr>
+          </w:p>
+        </w:tc>
+        <w:tc>
+          <w:tcPr>
+            <w:tcW w:w="0" w:type="auto"/>
+          </w:tcPr>
+          <w:p>
+            <w:pPr>
+              <w:jc w:val="center"/>
+            </w:pPr>
+          </w:p>
+        </w:tc>
+        <w:tc>
+          <w:tcPr>
+            <w:tcW w:w="0" w:type="auto"/>
+          </w:tcPr>
+          <w:p>
+            <w:pPr>
+              <w:jc w:val="center"/>
+            </w:pPr>
+          </w:p>
+        </w:tc>
+        <w:tc>
+          <w:tcPr>
+            <w:tcW w:w="0" w:type="auto"/>
+          </w:tcPr>
+          <w:p>
+            <w:pPr>
+              <w:jc w:val="center"/>
+            </w:pPr>
+          </w:p>
+        </w:tc>
+        <w:tc>
+          <w:tcPr>
+            <w:tcW w:w="0" w:type="auto"/>
+          </w:tcPr>
+          <w:p>
+            <w:pPr>
+              <w:jc w:val="center"/>
+            </w:pPr>
+          </w:p>
+        </w:tc>
+      </w:tr>
+      <w:tr>
+        <w:trPr>
+          <w:jc w:val="center"/>
+        </w:trPr>
+        <w:tc>
+          <w:tcPr>
+            <w:tcW w:w="0" w:type="auto"/>
+          </w:tcPr>
+          <w:p>
+            <w:r>
+              <w:t>Symptoms</w:t>
+            </w:r>
+          </w:p>
+        </w:tc>
+        <w:tc>
+          <w:tcPr>
+            <w:tcW w:w="0" w:type="auto"/>
+          </w:tcPr>
+          <w:p>
+            <w:pPr>
+              <w:jc w:val="center"/>
+            </w:pPr>
+            <w:r>
+              <w:rPr>
+                <w:rStyle w:val="st"/>
+                <w:rFonts w:ascii="Segoe UI Symbol" w:hAnsi="Segoe UI Symbol" w:cs="Segoe UI Symbol"/>
+              </w:rPr>
+              <w:t>✓</w:t>
+            </w:r>
+          </w:p>
+        </w:tc>
+        <w:tc>
+          <w:tcPr>
+            <w:tcW w:w="0" w:type="auto"/>
+          </w:tcPr>
+          <w:p>
+            <w:pPr>
+              <w:jc w:val="center"/>
+            </w:pPr>
+          </w:p>
+        </w:tc>
+        <w:tc>
+          <w:tcPr>
+            <w:tcW w:w="0" w:type="auto"/>
+          </w:tcPr>
+          <w:p>
+            <w:pPr>
+              <w:jc w:val="center"/>
+            </w:pPr>
+          </w:p>
+        </w:tc>
+        <w:tc>
+          <w:tcPr>
+            <w:tcW w:w="0" w:type="auto"/>
+          </w:tcPr>
+          <w:p>
+            <w:pPr>
+              <w:jc w:val="center"/>
+            </w:pPr>
+          </w:p>
+        </w:tc>
+        <w:tc>
+          <w:tcPr>
+            <w:tcW w:w="0" w:type="auto"/>
+          </w:tcPr>
+          <w:p>
+            <w:pPr>
+              <w:jc w:val="center"/>
+            </w:pPr>
+          </w:p>
+        </w:tc>
+        <w:tc>
+          <w:tcPr>
+            <w:tcW w:w="0" w:type="auto"/>
+          </w:tcPr>
+          <w:p>
+            <w:pPr>
+              <w:jc w:val="center"/>
+            </w:pPr>
+          </w:p>
+        </w:tc>
+        <w:tc>
+          <w:tcPr>
+            <w:tcW w:w="0" w:type="auto"/>
+          </w:tcPr>
+          <w:p>
+            <w:pPr>
+              <w:jc w:val="center"/>
+            </w:pPr>
+          </w:p>
+        </w:tc>
+        <w:tc>
+          <w:tcPr>
+            <w:tcW w:w="0" w:type="auto"/>
+          </w:tcPr>
+          <w:p>
+            <w:pPr>
+              <w:jc w:val="center"/>
+            </w:pPr>
+          </w:p>
+        </w:tc>
+      </w:tr>
+      <w:tr>
+        <w:trPr>
+          <w:jc w:val="center"/>
+        </w:trPr>
+        <w:tc>
+          <w:tcPr>
+            <w:tcW w:w="0" w:type="auto"/>
+          </w:tcPr>
+          <w:p>
+            <w:r>
+              <w:t>Test (Lab) Results</w:t>
+            </w:r>
+          </w:p>
+        </w:tc>
+        <w:tc>
+          <w:tcPr>
+            <w:tcW w:w="0" w:type="auto"/>
+          </w:tcPr>
+          <w:p>
+            <w:pPr>
+              <w:jc w:val="center"/>
+            </w:pPr>
+            <w:r>
+              <w:rPr>
+                <w:rStyle w:val="st"/>
+                <w:rFonts w:ascii="Segoe UI Symbol" w:hAnsi="Segoe UI Symbol" w:cs="Segoe UI Symbol"/>
+              </w:rPr>
+              <w:t>✓</w:t>
+            </w:r>
+          </w:p>
+        </w:tc>
+        <w:tc>
+          <w:tcPr>
+            <w:tcW w:w="0" w:type="auto"/>
+          </w:tcPr>
+          <w:p>
+            <w:pPr>
+              <w:jc w:val="center"/>
+            </w:pPr>
+          </w:p>
+        </w:tc>
+        <w:tc>
+          <w:tcPr>
+            <w:tcW w:w="0" w:type="auto"/>
+          </w:tcPr>
+          <w:p>
+            <w:pPr>
+              <w:jc w:val="center"/>
+            </w:pPr>
+          </w:p>
+        </w:tc>
+        <w:tc>
+          <w:tcPr>
+            <w:tcW w:w="0" w:type="auto"/>
+          </w:tcPr>
+          <w:p>
+            <w:pPr>
+              <w:jc w:val="center"/>
+            </w:pPr>
+          </w:p>
+        </w:tc>
+        <w:tc>
+          <w:tcPr>
+            <w:tcW w:w="0" w:type="auto"/>
+          </w:tcPr>
+          <w:p>
+            <w:pPr>
+              <w:jc w:val="center"/>
+            </w:pPr>
+          </w:p>
+        </w:tc>
+        <w:tc>
+          <w:tcPr>
+            <w:tcW w:w="0" w:type="auto"/>
+          </w:tcPr>
+          <w:p>
+            <w:pPr>
+              <w:jc w:val="center"/>
+            </w:pPr>
+          </w:p>
+        </w:tc>
+        <w:tc>
+          <w:tcPr>
+            <w:tcW w:w="0" w:type="auto"/>
+          </w:tcPr>
+          <w:p>
+            <w:pPr>
+              <w:jc w:val="center"/>
+            </w:pPr>
+          </w:p>
+        </w:tc>
+        <w:tc>
+          <w:tcPr>
+            <w:tcW w:w="0" w:type="auto"/>
+          </w:tcPr>
+          <w:p>
+            <w:pPr>
+              <w:jc w:val="center"/>
+            </w:pPr>
+          </w:p>
+        </w:tc>
+      </w:tr>
+      <w:tr>
+        <w:trPr>
+          <w:jc w:val="center"/>
+        </w:trPr>
+        <w:tc>
+          <w:tcPr>
+            <w:tcW w:w="0" w:type="auto"/>
+          </w:tcPr>
+          <w:p>
+            <w:pPr>
+              <w:jc w:val="center"/>
+              <w:rPr>
+                <w:b/>
+              </w:rPr>
+            </w:pPr>
+            <w:r>
+              <w:rPr>
+                <w:b/>
+              </w:rPr>
+              <w:t>New</w:t>
+            </w:r>
+            <w:r>
+              <w:rPr>
+                <w:b/>
+              </w:rPr>
+              <w:t xml:space="preserve"> Data</w:t>
+            </w:r>
+          </w:p>
+        </w:tc>
+        <w:tc>
+          <w:tcPr>
+            <w:tcW w:w="0" w:type="auto"/>
+            <w:gridSpan w:val="8"/>
+          </w:tcPr>
+          <w:p>
+            <w:pPr>
+              <w:jc w:val="center"/>
+            </w:pPr>
+          </w:p>
+        </w:tc>
+      </w:tr>
+      <w:tr>
+        <w:trPr>
+          <w:jc w:val="center"/>
+        </w:trPr>
+        <w:tc>
+          <w:tcPr>
+            <w:tcW w:w="0" w:type="auto"/>
+          </w:tcPr>
+          <w:p>
+            <w:r>
+              <w:t>Heart Rate</w:t>
+            </w:r>
+          </w:p>
+        </w:tc>
+        <w:tc>
+          <w:tcPr>
+            <w:tcW w:w="0" w:type="auto"/>
+          </w:tcPr>
+          <w:p>
+            <w:pPr>
+              <w:jc w:val="center"/>
+            </w:pPr>
+            <w:r>
+              <w:rPr>
+                <w:rStyle w:val="st"/>
+                <w:rFonts w:ascii="Segoe UI Symbol" w:hAnsi="Segoe UI Symbol" w:cs="Segoe UI Symbol"/>
+              </w:rPr>
+              <w:t>✓</w:t>
+            </w:r>
+          </w:p>
+        </w:tc>
+        <w:tc>
+          <w:tcPr>
+            <w:tcW w:w="0" w:type="auto"/>
+          </w:tcPr>
+          <w:p>
+            <w:pPr>
+              <w:jc w:val="center"/>
+            </w:pPr>
+            <w:r>
+              <w:rPr>
+                <w:rStyle w:val="st"/>
+                <w:rFonts w:ascii="Segoe UI Symbol" w:hAnsi="Segoe UI Symbol" w:cs="Segoe UI Symbol"/>
+              </w:rPr>
+              <w:t>✓</w:t>
+            </w:r>
+          </w:p>
+        </w:tc>
+        <w:tc>
+          <w:tcPr>
+            <w:tcW w:w="0" w:type="auto"/>
+          </w:tcPr>
+          <w:p>
+            <w:pPr>
+              <w:jc w:val="center"/>
+            </w:pPr>
+            <w:r>
+              <w:rPr>
+                <w:rStyle w:val="st"/>
+                <w:rFonts w:ascii="Segoe UI Symbol" w:hAnsi="Segoe UI Symbol" w:cs="Segoe UI Symbol"/>
+              </w:rPr>
+              <w:t>✓</w:t>
+            </w:r>
+          </w:p>
+        </w:tc>
+        <w:tc>
+          <w:tcPr>
+            <w:tcW w:w="0" w:type="auto"/>
+          </w:tcPr>
+          <w:p>
+            <w:pPr>
+              <w:jc w:val="center"/>
+            </w:pPr>
+            <w:r>
+              <w:rPr>
+                <w:rStyle w:val="st"/>
+                <w:rFonts w:ascii="Segoe UI Symbol" w:hAnsi="Segoe UI Symbol" w:cs="Segoe UI Symbol"/>
+              </w:rPr>
+              <w:t>✓</w:t>
+            </w:r>
+          </w:p>
+        </w:tc>
+        <w:tc>
+          <w:tcPr>
+            <w:tcW w:w="0" w:type="auto"/>
+          </w:tcPr>
+          <w:p>
+            <w:pPr>
+              <w:jc w:val="center"/>
+            </w:pPr>
+            <w:r>
+              <w:rPr>
+                <w:rStyle w:val="st"/>
+                <w:rFonts w:ascii="Segoe UI Symbol" w:hAnsi="Segoe UI Symbol" w:cs="Segoe UI Symbol"/>
+              </w:rPr>
+              <w:t>✓</w:t>
+            </w:r>
+          </w:p>
+        </w:tc>
+        <w:tc>
+          <w:tcPr>
+            <w:tcW w:w="0" w:type="auto"/>
+          </w:tcPr>
+          <w:p>
+            <w:pPr>
+              <w:jc w:val="center"/>
+            </w:pPr>
+            <w:r>
+              <w:rPr>
+                <w:rStyle w:val="st"/>
+                <w:rFonts w:ascii="Segoe UI Symbol" w:hAnsi="Segoe UI Symbol" w:cs="Segoe UI Symbol"/>
+              </w:rPr>
+              <w:t>✓</w:t>
+            </w:r>
+          </w:p>
+        </w:tc>
+        <w:tc>
+          <w:tcPr>
+            <w:tcW w:w="0" w:type="auto"/>
+          </w:tcPr>
+          <w:p>
+            <w:pPr>
+              <w:jc w:val="center"/>
+            </w:pPr>
+            <w:r>
+              <w:rPr>
+                <w:rStyle w:val="st"/>
+                <w:rFonts w:ascii="Segoe UI Symbol" w:hAnsi="Segoe UI Symbol" w:cs="Segoe UI Symbol"/>
+              </w:rPr>
+              <w:t>✓</w:t>
+            </w:r>
+          </w:p>
+        </w:tc>
+        <w:tc>
+          <w:tcPr>
+            <w:tcW w:w="0" w:type="auto"/>
+          </w:tcPr>
+          <w:p>
+            <w:pPr>
+              <w:jc w:val="center"/>
+            </w:pPr>
+            <w:r>
+              <w:rPr>
+                <w:rStyle w:val="st"/>
+                <w:rFonts w:ascii="Segoe UI Symbol" w:hAnsi="Segoe UI Symbol" w:cs="Segoe UI Symbol"/>
+              </w:rPr>
+              <w:t>✓</w:t>
+            </w:r>
+          </w:p>
+        </w:tc>
+      </w:tr>
+      <w:tr>
+        <w:trPr>
+          <w:jc w:val="center"/>
+        </w:trPr>
+        <w:tc>
+          <w:tcPr>
+            <w:tcW w:w="0" w:type="auto"/>
+          </w:tcPr>
+          <w:p>
+            <w:r>
+              <w:t>Estimated Oxygen Uptake</w:t>
+            </w:r>
+          </w:p>
+        </w:tc>
+        <w:tc>
+          <w:tcPr>
+            <w:tcW w:w="0" w:type="auto"/>
+          </w:tcPr>
+          <w:p>
+            <w:pPr>
+              <w:jc w:val="center"/>
+            </w:pPr>
+            <w:r>
+              <w:rPr>
+                <w:rStyle w:val="st"/>
+                <w:rFonts w:ascii="Segoe UI Symbol" w:hAnsi="Segoe UI Symbol" w:cs="Segoe UI Symbol"/>
+              </w:rPr>
+              <w:t>✓</w:t>
+            </w:r>
+          </w:p>
+        </w:tc>
+        <w:tc>
+          <w:tcPr>
+            <w:tcW w:w="0" w:type="auto"/>
+          </w:tcPr>
+          <w:p>
+            <w:pPr>
+              <w:jc w:val="center"/>
+            </w:pPr>
+            <w:r>
+              <w:t>TBD</w:t>
+            </w:r>
+          </w:p>
+        </w:tc>
+        <w:tc>
+          <w:tcPr>
+            <w:tcW w:w="0" w:type="auto"/>
+          </w:tcPr>
+          <w:p>
+            <w:pPr>
+              <w:jc w:val="center"/>
+            </w:pPr>
+            <w:r>
+              <w:t>TBD</w:t>
+            </w:r>
+          </w:p>
+        </w:tc>
+        <w:tc>
+          <w:tcPr>
+            <w:tcW w:w="0" w:type="auto"/>
+          </w:tcPr>
+          <w:p>
+            <w:pPr>
+              <w:jc w:val="center"/>
+            </w:pPr>
+            <w:r>
+              <w:rPr>
+                <w:rStyle w:val="st"/>
+                <w:rFonts w:ascii="Segoe UI Symbol" w:hAnsi="Segoe UI Symbol" w:cs="Segoe UI Symbol"/>
+              </w:rPr>
+              <w:t>✓</w:t>
+            </w:r>
+          </w:p>
+        </w:tc>
+        <w:tc>
+          <w:tcPr>
+            <w:tcW w:w="0" w:type="auto"/>
+          </w:tcPr>
+          <w:p>
+            <w:pPr>
+              <w:jc w:val="center"/>
+            </w:pPr>
+            <w:r>
+              <w:rPr>
+                <w:rStyle w:val="st"/>
+                <w:rFonts w:ascii="Segoe UI Symbol" w:hAnsi="Segoe UI Symbol" w:cs="Segoe UI Symbol"/>
+              </w:rPr>
+              <w:t>✓</w:t>
+            </w:r>
+          </w:p>
+        </w:tc>
+        <w:tc>
+          <w:tcPr>
+            <w:tcW w:w="0" w:type="auto"/>
+          </w:tcPr>
+          <w:p>
+            <w:pPr>
+              <w:jc w:val="center"/>
+            </w:pPr>
+            <w:r>
+              <w:rPr>
+                <w:rStyle w:val="st"/>
+                <w:rFonts w:ascii="Segoe UI Symbol" w:hAnsi="Segoe UI Symbol" w:cs="Segoe UI Symbol"/>
+              </w:rPr>
+              <w:t>✓</w:t>
+            </w:r>
+          </w:p>
+        </w:tc>
+        <w:tc>
+          <w:tcPr>
+            <w:tcW w:w="0" w:type="auto"/>
+          </w:tcPr>
+          <w:p>
+            <w:pPr>
+              <w:jc w:val="center"/>
+            </w:pPr>
+            <w:r>
+              <w:rPr>
+                <w:rStyle w:val="st"/>
+                <w:rFonts w:ascii="Segoe UI Symbol" w:hAnsi="Segoe UI Symbol" w:cs="Segoe UI Symbol"/>
+              </w:rPr>
+              <w:t>✓</w:t>
+            </w:r>
+          </w:p>
+        </w:tc>
+        <w:tc>
+          <w:tcPr>
+            <w:tcW w:w="0" w:type="auto"/>
+          </w:tcPr>
+          <w:p>
+            <w:pPr>
+              <w:jc w:val="center"/>
+            </w:pPr>
+            <w:r>
+              <w:rPr>
+                <w:rStyle w:val="st"/>
+                <w:rFonts w:ascii="Segoe UI Symbol" w:hAnsi="Segoe UI Symbol" w:cs="Segoe UI Symbol"/>
+              </w:rPr>
+              <w:t>✓</w:t>
+            </w:r>
+          </w:p>
+        </w:tc>
+      </w:tr>
+      <w:tr>
+        <w:trPr>
+          <w:jc w:val="center"/>
+        </w:trPr>
+        <w:tc>
+          <w:tcPr>
+            <w:tcW w:w="0" w:type="auto"/>
+          </w:tcPr>
+          <w:p>
+            <w:r>
+              <w:t>Step Count</w:t>
+            </w:r>
+          </w:p>
+        </w:tc>
+        <w:tc>
+          <w:tcPr>
+            <w:tcW w:w="0" w:type="auto"/>
+          </w:tcPr>
+          <w:p>
+            <w:pPr>
+              <w:jc w:val="center"/>
+            </w:pPr>
+            <w:r>
+              <w:rPr>
+                <w:rStyle w:val="st"/>
+                <w:rFonts w:ascii="Segoe UI Symbol" w:hAnsi="Segoe UI Symbol" w:cs="Segoe UI Symbol"/>
+              </w:rPr>
+              <w:t>✓</w:t>
+            </w:r>
+          </w:p>
+        </w:tc>
+        <w:tc>
+          <w:tcPr>
+            <w:tcW w:w="0" w:type="auto"/>
+          </w:tcPr>
+          <w:p>
+            <w:pPr>
+              <w:jc w:val="center"/>
+            </w:pPr>
+            <w:r>
+              <w:rPr>
+                <w:rStyle w:val="st"/>
+                <w:rFonts w:ascii="Segoe UI Symbol" w:hAnsi="Segoe UI Symbol" w:cs="Segoe UI Symbol"/>
+              </w:rPr>
+              <w:t>✓</w:t>
+            </w:r>
+          </w:p>
+        </w:tc>
+        <w:tc>
+          <w:tcPr>
+            <w:tcW w:w="0" w:type="auto"/>
+          </w:tcPr>
+          <w:p>
+            <w:pPr>
+              <w:jc w:val="center"/>
+            </w:pPr>
+            <w:r>
+              <w:rPr>
+                <w:rStyle w:val="st"/>
+                <w:rFonts w:ascii="Segoe UI Symbol" w:hAnsi="Segoe UI Symbol" w:cs="Segoe UI Symbol"/>
+              </w:rPr>
+              <w:t>✓</w:t>
+            </w:r>
+          </w:p>
+        </w:tc>
+        <w:tc>
+          <w:tcPr>
+            <w:tcW w:w="0" w:type="auto"/>
+          </w:tcPr>
+          <w:p>
+            <w:pPr>
+              <w:jc w:val="center"/>
+            </w:pPr>
+            <w:r>
+              <w:rPr>
+                <w:rStyle w:val="st"/>
+                <w:rFonts w:ascii="Segoe UI Symbol" w:hAnsi="Segoe UI Symbol" w:cs="Segoe UI Symbol"/>
+              </w:rPr>
+              <w:t>✓</w:t>
+            </w:r>
+          </w:p>
+        </w:tc>
+        <w:tc>
+          <w:tcPr>
+            <w:tcW w:w="0" w:type="auto"/>
+          </w:tcPr>
+          <w:p>
+            <w:pPr>
+              <w:jc w:val="center"/>
+            </w:pPr>
+            <w:r>
+              <w:rPr>
+                <w:rStyle w:val="st"/>
+                <w:rFonts w:ascii="Segoe UI Symbol" w:hAnsi="Segoe UI Symbol" w:cs="Segoe UI Symbol"/>
+              </w:rPr>
+              <w:t>✓</w:t>
+            </w:r>
+          </w:p>
+        </w:tc>
+        <w:tc>
+          <w:tcPr>
+            <w:tcW w:w="0" w:type="auto"/>
+          </w:tcPr>
+          <w:p>
+            <w:pPr>
+              <w:jc w:val="center"/>
+            </w:pPr>
+            <w:r>
+              <w:rPr>
+                <w:rStyle w:val="st"/>
+                <w:rFonts w:ascii="Segoe UI Symbol" w:hAnsi="Segoe UI Symbol" w:cs="Segoe UI Symbol"/>
+              </w:rPr>
+              <w:t>✓</w:t>
+            </w:r>
+          </w:p>
+        </w:tc>
+        <w:tc>
+          <w:tcPr>
+            <w:tcW w:w="0" w:type="auto"/>
+          </w:tcPr>
+          <w:p>
+            <w:pPr>
+              <w:jc w:val="center"/>
+            </w:pPr>
+            <w:r>
+              <w:rPr>
+                <w:rStyle w:val="st"/>
+                <w:rFonts w:ascii="Segoe UI Symbol" w:hAnsi="Segoe UI Symbol" w:cs="Segoe UI Symbol"/>
+              </w:rPr>
+              <w:t>✓</w:t>
+            </w:r>
+          </w:p>
+        </w:tc>
+        <w:tc>
+          <w:tcPr>
+            <w:tcW w:w="0" w:type="auto"/>
+          </w:tcPr>
+          <w:p>
+            <w:pPr>
+              <w:jc w:val="center"/>
+            </w:pPr>
+            <w:r>
+              <w:rPr>
+                <w:rStyle w:val="st"/>
+                <w:rFonts w:ascii="Segoe UI Symbol" w:hAnsi="Segoe UI Symbol" w:cs="Segoe UI Symbol"/>
+              </w:rPr>
+              <w:t>✓</w:t>
+            </w:r>
+          </w:p>
+        </w:tc>
+      </w:tr>
+      <w:tr>
+        <w:trPr>
+          <w:jc w:val="center"/>
+        </w:trPr>
+        <w:tc>
+          <w:tcPr>
+            <w:tcW w:w="0" w:type="auto"/>
+          </w:tcPr>
+          <w:p>
+            <w:r>
+              <w:t>Distance Travelled</w:t>
+            </w:r>
+          </w:p>
+        </w:tc>
+        <w:tc>
+          <w:tcPr>
+            <w:tcW w:w="0" w:type="auto"/>
+          </w:tcPr>
+          <w:p>
+            <w:pPr>
+              <w:jc w:val="center"/>
+            </w:pPr>
+            <w:r>
+              <w:rPr>
+                <w:rStyle w:val="st"/>
+                <w:rFonts w:ascii="Segoe UI Symbol" w:hAnsi="Segoe UI Symbol" w:cs="Segoe UI Symbol"/>
+              </w:rPr>
+              <w:t>✓</w:t>
+            </w:r>
+          </w:p>
+        </w:tc>
+        <w:tc>
+          <w:tcPr>
+            <w:tcW w:w="0" w:type="auto"/>
+          </w:tcPr>
+          <w:p>
+            <w:pPr>
+              <w:jc w:val="center"/>
+            </w:pPr>
+          </w:p>
+        </w:tc>
+        <w:tc>
+          <w:tcPr>
+            <w:tcW w:w="0" w:type="auto"/>
+          </w:tcPr>
+          <w:p>
+            <w:pPr>
+              <w:jc w:val="center"/>
+            </w:pPr>
+          </w:p>
+        </w:tc>
+        <w:tc>
+          <w:tcPr>
+            <w:tcW w:w="0" w:type="auto"/>
+          </w:tcPr>
+          <w:p>
+            <w:pPr>
+              <w:jc w:val="center"/>
+            </w:pPr>
+            <w:r>
+              <w:rPr>
+                <w:rStyle w:val="st"/>
+                <w:rFonts w:ascii="Segoe UI Symbol" w:hAnsi="Segoe UI Symbol" w:cs="Segoe UI Symbol"/>
+              </w:rPr>
+              <w:t>✓</w:t>
+            </w:r>
+          </w:p>
+        </w:tc>
+        <w:tc>
+          <w:tcPr>
+            <w:tcW w:w="0" w:type="auto"/>
+          </w:tcPr>
+          <w:p>
+            <w:pPr>
+              <w:jc w:val="center"/>
+            </w:pPr>
+            <w:r>
+              <w:rPr>
+                <w:rStyle w:val="st"/>
+                <w:rFonts w:ascii="Segoe UI Symbol" w:hAnsi="Segoe UI Symbol" w:cs="Segoe UI Symbol"/>
+              </w:rPr>
+              <w:t>✓</w:t>
+            </w:r>
+          </w:p>
+        </w:tc>
+        <w:tc>
+          <w:tcPr>
+            <w:tcW w:w="0" w:type="auto"/>
+          </w:tcPr>
+          <w:p>
+            <w:pPr>
+              <w:jc w:val="center"/>
+            </w:pPr>
+            <w:r>
+              <w:rPr>
+                <w:rStyle w:val="st"/>
+                <w:rFonts w:ascii="Segoe UI Symbol" w:hAnsi="Segoe UI Symbol" w:cs="Segoe UI Symbol"/>
+              </w:rPr>
+              <w:t>✓</w:t>
+            </w:r>
+          </w:p>
+        </w:tc>
+        <w:tc>
+          <w:tcPr>
+            <w:tcW w:w="0" w:type="auto"/>
+          </w:tcPr>
+          <w:p>
+            <w:pPr>
+              <w:jc w:val="center"/>
+            </w:pPr>
+            <w:r>
+              <w:rPr>
+                <w:rStyle w:val="st"/>
+                <w:rFonts w:ascii="Segoe UI Symbol" w:hAnsi="Segoe UI Symbol" w:cs="Segoe UI Symbol"/>
+              </w:rPr>
+              <w:t>✓</w:t>
+            </w:r>
+          </w:p>
+        </w:tc>
+        <w:tc>
+          <w:tcPr>
+            <w:tcW w:w="0" w:type="auto"/>
+          </w:tcPr>
+          <w:p>
+            <w:pPr>
+              <w:jc w:val="center"/>
+            </w:pPr>
+            <w:r>
+              <w:rPr>
+                <w:rStyle w:val="st"/>
+                <w:rFonts w:ascii="Segoe UI Symbol" w:hAnsi="Segoe UI Symbol" w:cs="Segoe UI Symbol"/>
+              </w:rPr>
+              <w:t>✓</w:t>
+            </w:r>
+          </w:p>
+        </w:tc>
+      </w:tr>
+      <w:tr>
+        <w:trPr>
+          <w:jc w:val="center"/>
+        </w:trPr>
+        <w:tc>
+          <w:tcPr>
+            <w:tcW w:w="0" w:type="auto"/>
+          </w:tcPr>
+          <w:p>
+            <w:r>
+              <w:t>Elevation/Flights Stairs Travelled</w:t>
+            </w:r>
+          </w:p>
+        </w:tc>
+        <w:tc>
+          <w:tcPr>
+            <w:tcW w:w="0" w:type="auto"/>
+          </w:tcPr>
+          <w:p>
+            <w:pPr>
+              <w:jc w:val="center"/>
+            </w:pPr>
+            <w:r>
+              <w:rPr>
+                <w:rStyle w:val="st"/>
+                <w:rFonts w:ascii="Segoe UI Symbol" w:hAnsi="Segoe UI Symbol" w:cs="Segoe UI Symbol"/>
+              </w:rPr>
+              <w:t>✓</w:t>
+            </w:r>
+          </w:p>
+        </w:tc>
+        <w:tc>
+          <w:tcPr>
+            <w:tcW w:w="0" w:type="auto"/>
+          </w:tcPr>
+          <w:p>
+            <w:pPr>
+              <w:jc w:val="center"/>
+            </w:pPr>
+          </w:p>
+        </w:tc>
+        <w:tc>
+          <w:tcPr>
+            <w:tcW w:w="0" w:type="auto"/>
+          </w:tcPr>
+          <w:p>
+            <w:pPr>
+              <w:jc w:val="center"/>
+            </w:pPr>
+          </w:p>
+        </w:tc>
+        <w:tc>
+          <w:tcPr>
+            <w:tcW w:w="0" w:type="auto"/>
+          </w:tcPr>
+          <w:p>
+            <w:pPr>
+              <w:jc w:val="center"/>
+            </w:pPr>
+            <w:r>
+              <w:rPr>
+                <w:rStyle w:val="st"/>
+                <w:rFonts w:ascii="Segoe UI Symbol" w:hAnsi="Segoe UI Symbol" w:cs="Segoe UI Symbol"/>
+              </w:rPr>
+              <w:t>✓</w:t>
+            </w:r>
+          </w:p>
+        </w:tc>
+        <w:tc>
+          <w:tcPr>
+            <w:tcW w:w="0" w:type="auto"/>
+          </w:tcPr>
+          <w:p>
+            <w:pPr>
+              <w:jc w:val="center"/>
+            </w:pPr>
+            <w:r>
+              <w:rPr>
+                <w:rStyle w:val="st"/>
+                <w:rFonts w:ascii="Segoe UI Symbol" w:hAnsi="Segoe UI Symbol" w:cs="Segoe UI Symbol"/>
+              </w:rPr>
+              <w:t>✓</w:t>
+            </w:r>
+          </w:p>
+        </w:tc>
+        <w:tc>
+          <w:tcPr>
+            <w:tcW w:w="0" w:type="auto"/>
+          </w:tcPr>
+          <w:p>
+            <w:pPr>
+              <w:jc w:val="center"/>
+            </w:pPr>
+            <w:r>
+              <w:rPr>
+                <w:rStyle w:val="st"/>
+                <w:rFonts w:ascii="Segoe UI Symbol" w:hAnsi="Segoe UI Symbol" w:cs="Segoe UI Symbol"/>
+              </w:rPr>
+              <w:t>✓</w:t>
+            </w:r>
+          </w:p>
+        </w:tc>
+        <w:tc>
+          <w:tcPr>
+            <w:tcW w:w="0" w:type="auto"/>
+          </w:tcPr>
+          <w:p>
+            <w:pPr>
+              <w:jc w:val="center"/>
+            </w:pPr>
+            <w:r>
+              <w:rPr>
+                <w:rStyle w:val="st"/>
+                <w:rFonts w:ascii="Segoe UI Symbol" w:hAnsi="Segoe UI Symbol" w:cs="Segoe UI Symbol"/>
+              </w:rPr>
+              <w:t>✓</w:t>
+            </w:r>
+          </w:p>
+        </w:tc>
+        <w:tc>
+          <w:tcPr>
+            <w:tcW w:w="0" w:type="auto"/>
+          </w:tcPr>
+          <w:p>
+            <w:pPr>
+              <w:jc w:val="center"/>
+            </w:pPr>
+            <w:r>
+              <w:rPr>
+                <w:rStyle w:val="st"/>
+                <w:rFonts w:ascii="Segoe UI Symbol" w:hAnsi="Segoe UI Symbol" w:cs="Segoe UI Symbol"/>
+              </w:rPr>
+              <w:t>✓</w:t>
+            </w:r>
+          </w:p>
+        </w:tc>
+      </w:tr>
+      <w:tr>
+        <w:trPr>
+          <w:jc w:val="center"/>
+        </w:trPr>
+        <w:tc>
+          <w:tcPr>
+            <w:tcW w:w="0" w:type="auto"/>
+          </w:tcPr>
+          <w:p>
+            <w:r>
+              <w:t>Time Spent Active</w:t>
+            </w:r>
+          </w:p>
+        </w:tc>
+        <w:tc>
+          <w:tcPr>
+            <w:tcW w:w="0" w:type="auto"/>
+          </w:tcPr>
+          <w:p>
+            <w:pPr>
+              <w:jc w:val="center"/>
+            </w:pPr>
+            <w:r>
+              <w:rPr>
+                <w:rStyle w:val="st"/>
+                <w:rFonts w:ascii="Segoe UI Symbol" w:hAnsi="Segoe UI Symbol" w:cs="Segoe UI Symbol"/>
+              </w:rPr>
+              <w:t>✓</w:t>
+            </w:r>
+          </w:p>
+        </w:tc>
+        <w:tc>
+          <w:tcPr>
+            <w:tcW w:w="0" w:type="auto"/>
+          </w:tcPr>
+          <w:p>
+            <w:pPr>
+              <w:jc w:val="center"/>
+            </w:pPr>
+          </w:p>
+        </w:tc>
+        <w:tc>
+          <w:tcPr>
+            <w:tcW w:w="0" w:type="auto"/>
+          </w:tcPr>
+          <w:p>
+            <w:pPr>
+              <w:jc w:val="center"/>
+            </w:pPr>
+          </w:p>
+        </w:tc>
+        <w:tc>
+          <w:tcPr>
+            <w:tcW w:w="0" w:type="auto"/>
+          </w:tcPr>
+          <w:p>
+            <w:pPr>
+              <w:jc w:val="center"/>
+            </w:pPr>
+            <w:r>
+              <w:rPr>
+                <w:rStyle w:val="st"/>
+                <w:rFonts w:ascii="Segoe UI Symbol" w:hAnsi="Segoe UI Symbol" w:cs="Segoe UI Symbol"/>
+              </w:rPr>
+              <w:t>✓</w:t>
+            </w:r>
+          </w:p>
+        </w:tc>
+        <w:tc>
+          <w:tcPr>
+            <w:tcW w:w="0" w:type="auto"/>
+          </w:tcPr>
+          <w:p>
+            <w:pPr>
+              <w:jc w:val="center"/>
+            </w:pPr>
+            <w:r>
+              <w:rPr>
+                <w:rStyle w:val="st"/>
+                <w:rFonts w:ascii="Segoe UI Symbol" w:hAnsi="Segoe UI Symbol" w:cs="Segoe UI Symbol"/>
+              </w:rPr>
+              <w:t>✓</w:t>
+            </w:r>
+          </w:p>
+        </w:tc>
+        <w:tc>
+          <w:tcPr>
+            <w:tcW w:w="0" w:type="auto"/>
+          </w:tcPr>
+          <w:p>
+            <w:pPr>
+              <w:jc w:val="center"/>
+            </w:pPr>
+            <w:r>
+              <w:rPr>
+                <w:rStyle w:val="st"/>
+                <w:rFonts w:ascii="Segoe UI Symbol" w:hAnsi="Segoe UI Symbol" w:cs="Segoe UI Symbol"/>
+              </w:rPr>
+              <w:t>✓</w:t>
+            </w:r>
+          </w:p>
+        </w:tc>
+        <w:tc>
+          <w:tcPr>
+            <w:tcW w:w="0" w:type="auto"/>
+          </w:tcPr>
+          <w:p>
+            <w:pPr>
+              <w:jc w:val="center"/>
+            </w:pPr>
+            <w:r>
+              <w:rPr>
+                <w:rStyle w:val="st"/>
+                <w:rFonts w:ascii="Segoe UI Symbol" w:hAnsi="Segoe UI Symbol" w:cs="Segoe UI Symbol"/>
+              </w:rPr>
+              <w:t>✓</w:t>
+            </w:r>
+          </w:p>
+        </w:tc>
+        <w:tc>
+          <w:tcPr>
+            <w:tcW w:w="0" w:type="auto"/>
+          </w:tcPr>
+          <w:p>
+            <w:pPr>
+              <w:jc w:val="center"/>
+            </w:pPr>
+            <w:r>
+              <w:rPr>
+                <w:rStyle w:val="st"/>
+                <w:rFonts w:ascii="Segoe UI Symbol" w:hAnsi="Segoe UI Symbol" w:cs="Segoe UI Symbol"/>
+              </w:rPr>
+              <w:t>✓</w:t>
+            </w:r>
+          </w:p>
+        </w:tc>
+      </w:tr>
+      <w:tr>
+        <w:trPr>
+          <w:jc w:val="center"/>
+        </w:trPr>
+        <w:tc>
+          <w:tcPr>
+            <w:tcW w:w="0" w:type="auto"/>
+          </w:tcPr>
+          <w:p>
+            <w:r>
+              <w:t>Time Spent Sedentary</w:t>
+            </w:r>
+          </w:p>
+        </w:tc>
+        <w:tc>
+          <w:tcPr>
+            <w:tcW w:w="0" w:type="auto"/>
+          </w:tcPr>
+          <w:p>
+            <w:pPr>
+              <w:jc w:val="center"/>
+            </w:pPr>
+            <w:r>
+              <w:rPr>
+                <w:rStyle w:val="st"/>
+                <w:rFonts w:ascii="Segoe UI Symbol" w:hAnsi="Segoe UI Symbol" w:cs="Segoe UI Symbol"/>
+              </w:rPr>
+              <w:t>✓</w:t>
+            </w:r>
+          </w:p>
+        </w:tc>
+        <w:tc>
+          <w:tcPr>
+            <w:tcW w:w="0" w:type="auto"/>
+          </w:tcPr>
+          <w:p>
+            <w:pPr>
+              <w:jc w:val="center"/>
+            </w:pPr>
+          </w:p>
+        </w:tc>
+        <w:tc>
+          <w:tcPr>
+            <w:tcW w:w="0" w:type="auto"/>
+          </w:tcPr>
+          <w:p>
+            <w:pPr>
+              <w:jc w:val="center"/>
+            </w:pPr>
+          </w:p>
+        </w:tc>
+        <w:tc>
+          <w:tcPr>
+            <w:tcW w:w="0" w:type="auto"/>
+          </w:tcPr>
+          <w:p>
+            <w:pPr>
+              <w:jc w:val="center"/>
+            </w:pPr>
+            <w:r>
+              <w:rPr>
+                <w:rStyle w:val="st"/>
+                <w:rFonts w:ascii="Segoe UI Symbol" w:hAnsi="Segoe UI Symbol" w:cs="Segoe UI Symbol"/>
+              </w:rPr>
+              <w:t>✓</w:t>
+            </w:r>
+          </w:p>
+        </w:tc>
+        <w:tc>
+          <w:tcPr>
+            <w:tcW w:w="0" w:type="auto"/>
+          </w:tcPr>
+          <w:p>
+            <w:pPr>
+              <w:jc w:val="center"/>
+            </w:pPr>
+            <w:r>
+              <w:rPr>
+                <w:rStyle w:val="st"/>
+                <w:rFonts w:ascii="Segoe UI Symbol" w:hAnsi="Segoe UI Symbol" w:cs="Segoe UI Symbol"/>
+              </w:rPr>
+              <w:t>✓</w:t>
+            </w:r>
+          </w:p>
+        </w:tc>
+        <w:tc>
+          <w:tcPr>
+            <w:tcW w:w="0" w:type="auto"/>
+          </w:tcPr>
+          <w:p>
+            <w:pPr>
+              <w:jc w:val="center"/>
+            </w:pPr>
+            <w:r>
+              <w:rPr>
+                <w:rStyle w:val="st"/>
+                <w:rFonts w:ascii="Segoe UI Symbol" w:hAnsi="Segoe UI Symbol" w:cs="Segoe UI Symbol"/>
+              </w:rPr>
+              <w:t>✓</w:t>
+            </w:r>
+          </w:p>
+        </w:tc>
+        <w:tc>
+          <w:tcPr>
+            <w:tcW w:w="0" w:type="auto"/>
+          </w:tcPr>
+          <w:p>
+            <w:pPr>
+              <w:jc w:val="center"/>
+            </w:pPr>
+            <w:r>
+              <w:rPr>
+                <w:rStyle w:val="st"/>
+                <w:rFonts w:ascii="Segoe UI Symbol" w:hAnsi="Segoe UI Symbol" w:cs="Segoe UI Symbol"/>
+              </w:rPr>
+              <w:t>✓</w:t>
+            </w:r>
+          </w:p>
+        </w:tc>
+        <w:tc>
+          <w:tcPr>
+            <w:tcW w:w="0" w:type="auto"/>
+          </w:tcPr>
+          <w:p>
+            <w:pPr>
+              <w:jc w:val="center"/>
+            </w:pPr>
+            <w:r>
+              <w:rPr>
+                <w:rStyle w:val="st"/>
+                <w:rFonts w:ascii="Segoe UI Symbol" w:hAnsi="Segoe UI Symbol" w:cs="Segoe UI Symbol"/>
+              </w:rPr>
+              <w:t>✓</w:t>
+            </w:r>
+          </w:p>
+        </w:tc>
+      </w:tr>
+      <w:tr>
+        <w:trPr>
+          <w:jc w:val="center"/>
+        </w:trPr>
+        <w:tc>
+          <w:tcPr>
+            <w:tcW w:w="0" w:type="auto"/>
+          </w:tcPr>
+          <w:p>
+            <w:r>
+              <w:t>Other/Activities</w:t>
+            </w:r>
+          </w:p>
+        </w:tc>
+        <w:tc>
+          <w:tcPr>
+            <w:tcW w:w="0" w:type="auto"/>
+          </w:tcPr>
+          <w:p>
+            <w:pPr>
+              <w:jc w:val="center"/>
+            </w:pPr>
+            <w:r>
+              <w:rPr>
+                <w:rStyle w:val="st"/>
+                <w:rFonts w:ascii="Segoe UI Symbol" w:hAnsi="Segoe UI Symbol" w:cs="Segoe UI Symbol"/>
+              </w:rPr>
+              <w:t>✓</w:t>
+            </w:r>
+          </w:p>
+        </w:tc>
+        <w:tc>
+          <w:tcPr>
+            <w:tcW w:w="0" w:type="auto"/>
+          </w:tcPr>
+          <w:p>
+            <w:pPr>
+              <w:jc w:val="center"/>
+            </w:pPr>
+          </w:p>
+        </w:tc>
+        <w:tc>
+          <w:tcPr>
+            <w:tcW w:w="0" w:type="auto"/>
+          </w:tcPr>
+          <w:p>
+            <w:pPr>
+              <w:jc w:val="center"/>
+            </w:pPr>
+          </w:p>
+        </w:tc>
+        <w:tc>
+          <w:tcPr>
+            <w:tcW w:w="0" w:type="auto"/>
+          </w:tcPr>
+          <w:p>
+            <w:pPr>
+              <w:jc w:val="center"/>
+            </w:pPr>
+            <w:r>
+              <w:rPr>
+                <w:rStyle w:val="st"/>
+                <w:rFonts w:ascii="Segoe UI Symbol" w:hAnsi="Segoe UI Symbol" w:cs="Segoe UI Symbol"/>
+              </w:rPr>
+              <w:t>✓</w:t>
+            </w:r>
+          </w:p>
+        </w:tc>
+        <w:tc>
+          <w:tcPr>
+            <w:tcW w:w="0" w:type="auto"/>
+          </w:tcPr>
+          <w:p>
+            <w:pPr>
+              <w:jc w:val="center"/>
+            </w:pPr>
+            <w:r>
+              <w:rPr>
+                <w:rStyle w:val="st"/>
+                <w:rFonts w:ascii="Segoe UI Symbol" w:hAnsi="Segoe UI Symbol" w:cs="Segoe UI Symbol"/>
+              </w:rPr>
+              <w:t>✓</w:t>
+            </w:r>
+          </w:p>
+        </w:tc>
+        <w:tc>
+          <w:tcPr>
+            <w:tcW w:w="0" w:type="auto"/>
+          </w:tcPr>
+          <w:p>
+            <w:pPr>
+              <w:jc w:val="center"/>
+            </w:pPr>
+            <w:r>
+              <w:rPr>
+                <w:rStyle w:val="st"/>
+                <w:rFonts w:ascii="Segoe UI Symbol" w:hAnsi="Segoe UI Symbol" w:cs="Segoe UI Symbol"/>
+              </w:rPr>
+              <w:t>✓</w:t>
+            </w:r>
+          </w:p>
+        </w:tc>
+        <w:tc>
+          <w:tcPr>
+            <w:tcW w:w="0" w:type="auto"/>
+          </w:tcPr>
+          <w:p>
+            <w:pPr>
+              <w:jc w:val="center"/>
+            </w:pPr>
+            <w:r>
+              <w:rPr>
+                <w:rStyle w:val="st"/>
+                <w:rFonts w:ascii="Segoe UI Symbol" w:hAnsi="Segoe UI Symbol" w:cs="Segoe UI Symbol"/>
+              </w:rPr>
+              <w:t>✓</w:t>
+            </w:r>
+          </w:p>
+        </w:tc>
+        <w:tc>
+          <w:tcPr>
+            <w:tcW w:w="0" w:type="auto"/>
+          </w:tcPr>
+          <w:p>
+            <w:pPr>
+              <w:jc w:val="center"/>
+            </w:pPr>
+            <w:r>
+              <w:rPr>
+                <w:rStyle w:val="st"/>
+                <w:rFonts w:ascii="Segoe UI Symbol" w:hAnsi="Segoe UI Symbol" w:cs="Segoe UI Symbol"/>
+              </w:rPr>
+              <w:t>✓</w:t>
+            </w:r>
+          </w:p>
+        </w:tc>
+      </w:tr>
+      <w:tr>
+        <w:trPr>
+          <w:jc w:val="center"/>
+        </w:trPr>
+        <w:tc>
+          <w:tcPr>
+            <w:tcW w:w="0" w:type="auto"/>
+          </w:tcPr>
+          <w:p>
+            <w:r>
+              <w:t>Other/Devices</w:t>
+            </w:r>
+          </w:p>
+        </w:tc>
+        <w:tc>
+          <w:tcPr>
+            <w:tcW w:w="0" w:type="auto"/>
+          </w:tcPr>
+          <w:p>
+            <w:pPr>
+              <w:jc w:val="center"/>
+              <w:rPr>
+                <w:rStyle w:val="st"/>
+                <w:rFonts w:ascii="Segoe UI Symbol" w:hAnsi="Segoe UI Symbol" w:cs="Segoe UI Symbol"/>
+              </w:rPr>
+            </w:pPr>
+            <w:r>
+              <w:rPr>
+                <w:rStyle w:val="st"/>
+                <w:rFonts w:ascii="Segoe UI Symbol" w:hAnsi="Segoe UI Symbol" w:cs="Segoe UI Symbol"/>
+              </w:rPr>
+              <w:t>✓</w:t>
+            </w:r>
+          </w:p>
+        </w:tc>
+        <w:tc>
+          <w:tcPr>
+            <w:tcW w:w="0" w:type="auto"/>
+          </w:tcPr>
+          <w:p>
+            <w:pPr>
+              <w:jc w:val="center"/>
+            </w:pPr>
+          </w:p>
+        </w:tc>
+        <w:tc>
+          <w:tcPr>
+            <w:tcW w:w="0" w:type="auto"/>
+          </w:tcPr>
+          <w:p>
+            <w:pPr>
+              <w:jc w:val="center"/>
+            </w:pPr>
+          </w:p>
+        </w:tc>
+        <w:tc>
+          <w:tcPr>
+            <w:tcW w:w="0" w:type="auto"/>
+          </w:tcPr>
+          <w:p>
+            <w:pPr>
+              <w:jc w:val="center"/>
+              <w:rPr>
+                <w:rStyle w:val="st"/>
+                <w:rFonts w:ascii="Segoe UI Symbol" w:hAnsi="Segoe UI Symbol" w:cs="Segoe UI Symbol"/>
+              </w:rPr>
+            </w:pPr>
+          </w:p>
+        </w:tc>
+        <w:tc>
+          <w:tcPr>
+            <w:tcW w:w="0" w:type="auto"/>
+          </w:tcPr>
+          <w:p>
+            <w:pPr>
+              <w:jc w:val="center"/>
+              <w:rPr>
+                <w:rStyle w:val="st"/>
+                <w:rFonts w:ascii="Segoe UI Symbol" w:hAnsi="Segoe UI Symbol" w:cs="Segoe UI Symbol"/>
+              </w:rPr>
+            </w:pPr>
+          </w:p>
+        </w:tc>
+        <w:tc>
+          <w:tcPr>
+            <w:tcW w:w="0" w:type="auto"/>
+          </w:tcPr>
+          <w:p>
+            <w:pPr>
+              <w:jc w:val="center"/>
+              <w:rPr>
+                <w:rStyle w:val="st"/>
+                <w:rFonts w:ascii="Segoe UI Symbol" w:hAnsi="Segoe UI Symbol" w:cs="Segoe UI Symbol"/>
+              </w:rPr>
+            </w:pPr>
+          </w:p>
+        </w:tc>
+        <w:tc>
+          <w:tcPr>
+            <w:tcW w:w="0" w:type="auto"/>
+          </w:tcPr>
+          <w:p>
+            <w:pPr>
+              <w:jc w:val="center"/>
+              <w:rPr>
+                <w:rStyle w:val="st"/>
+                <w:rFonts w:ascii="Segoe UI Symbol" w:hAnsi="Segoe UI Symbol" w:cs="Segoe UI Symbol"/>
+              </w:rPr>
+            </w:pPr>
+          </w:p>
+        </w:tc>
+        <w:tc>
+          <w:tcPr>
+            <w:tcW w:w="0" w:type="auto"/>
+          </w:tcPr>
+          <w:p>
+            <w:pPr>
+              <w:jc w:val="center"/>
+              <w:rPr>
+                <w:rStyle w:val="st"/>
+                <w:rFonts w:ascii="Segoe UI Symbol" w:hAnsi="Segoe UI Symbol" w:cs="Segoe UI Symbol"/>
+              </w:rPr>
+            </w:pPr>
+          </w:p>
+        </w:tc>
+      </w:tr>
+      <w:tr>
+        <w:trPr>
+          <w:jc w:val="center"/>
+        </w:trPr>
+        <w:tc>
+          <w:tcPr>
+            <w:tcW w:w="0" w:type="auto"/>
+          </w:tcPr>
+          <w:p>
+            <w:r>
+              <w:t>Other/Body</w:t>
+            </w:r>
+          </w:p>
+        </w:tc>
+        <w:tc>
+          <w:tcPr>
+            <w:tcW w:w="0" w:type="auto"/>
+          </w:tcPr>
+          <w:p>
+            <w:pPr>
+              <w:jc w:val="center"/>
+              <w:rPr>
+                <w:rStyle w:val="st"/>
+                <w:rFonts w:ascii="Segoe UI Symbol" w:hAnsi="Segoe UI Symbol" w:cs="Segoe UI Symbol"/>
+              </w:rPr>
+            </w:pPr>
+            <w:r>
+              <w:rPr>
+                <w:rStyle w:val="st"/>
+                <w:rFonts w:ascii="Segoe UI Symbol" w:hAnsi="Segoe UI Symbol" w:cs="Segoe UI Symbol"/>
+              </w:rPr>
+              <w:t>✓</w:t>
+            </w:r>
+          </w:p>
+        </w:tc>
+        <w:tc>
+          <w:tcPr>
+            <w:tcW w:w="0" w:type="auto"/>
+          </w:tcPr>
+          <w:p>
+            <w:pPr>
+              <w:jc w:val="center"/>
+            </w:pPr>
+          </w:p>
+        </w:tc>
+        <w:tc>
+          <w:tcPr>
+            <w:tcW w:w="0" w:type="auto"/>
+          </w:tcPr>
+          <w:p>
+            <w:pPr>
+              <w:jc w:val="center"/>
+            </w:pPr>
+          </w:p>
+        </w:tc>
+        <w:tc>
+          <w:tcPr>
+            <w:tcW w:w="0" w:type="auto"/>
+          </w:tcPr>
+          <w:p>
+            <w:pPr>
+              <w:jc w:val="center"/>
+              <w:rPr>
+                <w:rStyle w:val="st"/>
+                <w:rFonts w:ascii="Segoe UI Symbol" w:hAnsi="Segoe UI Symbol" w:cs="Segoe UI Symbol"/>
+              </w:rPr>
+            </w:pPr>
+          </w:p>
+        </w:tc>
+        <w:tc>
+          <w:tcPr>
+            <w:tcW w:w="0" w:type="auto"/>
+          </w:tcPr>
+          <w:p>
+            <w:pPr>
+              <w:jc w:val="center"/>
+              <w:rPr>
+                <w:rStyle w:val="st"/>
+                <w:rFonts w:ascii="Segoe UI Symbol" w:hAnsi="Segoe UI Symbol" w:cs="Segoe UI Symbol"/>
+              </w:rPr>
+            </w:pPr>
+          </w:p>
+        </w:tc>
+        <w:tc>
+          <w:tcPr>
+            <w:tcW w:w="0" w:type="auto"/>
+          </w:tcPr>
+          <w:p>
+            <w:pPr>
+              <w:jc w:val="center"/>
+              <w:rPr>
+                <w:rStyle w:val="st"/>
+                <w:rFonts w:ascii="Segoe UI Symbol" w:hAnsi="Segoe UI Symbol" w:cs="Segoe UI Symbol"/>
+              </w:rPr>
+            </w:pPr>
+          </w:p>
+        </w:tc>
+        <w:tc>
+          <w:tcPr>
+            <w:tcW w:w="0" w:type="auto"/>
+          </w:tcPr>
+          <w:p>
+            <w:pPr>
+              <w:jc w:val="center"/>
+              <w:rPr>
+                <w:rStyle w:val="st"/>
+                <w:rFonts w:ascii="Segoe UI Symbol" w:hAnsi="Segoe UI Symbol" w:cs="Segoe UI Symbol"/>
+              </w:rPr>
+            </w:pPr>
+          </w:p>
+        </w:tc>
+        <w:tc>
+          <w:tcPr>
+            <w:tcW w:w="0" w:type="auto"/>
+          </w:tcPr>
+          <w:p>
+            <w:pPr>
+              <w:jc w:val="center"/>
+              <w:rPr>
+                <w:rStyle w:val="st"/>
+                <w:rFonts w:ascii="Segoe UI Symbol" w:hAnsi="Segoe UI Symbol" w:cs="Segoe UI Symbol"/>
+              </w:rPr>
+            </w:pPr>
+          </w:p>
+        </w:tc>
+      </w:tr>
+      <w:tr>
+        <w:trPr>
+          <w:jc w:val="center"/>
+        </w:trPr>
+        <w:tc>
+          <w:tcPr>
+            <w:tcW w:w="0" w:type="auto"/>
+          </w:tcPr>
+          <w:p>
+            <w:r>
+              <w:t>Other/Profile</w:t>
+            </w:r>
+          </w:p>
+        </w:tc>
+        <w:tc>
+          <w:tcPr>
+            <w:tcW w:w="0" w:type="auto"/>
+          </w:tcPr>
+          <w:p>
+            <w:pPr>
+              <w:jc w:val="center"/>
+              <w:rPr>
+                <w:rStyle w:val="st"/>
+                <w:rFonts w:ascii="Segoe UI Symbol" w:hAnsi="Segoe UI Symbol" w:cs="Segoe UI Symbol"/>
+              </w:rPr>
+            </w:pPr>
+            <w:r>
+              <w:rPr>
+                <w:rStyle w:val="st"/>
+                <w:rFonts w:ascii="Segoe UI Symbol" w:hAnsi="Segoe UI Symbol" w:cs="Segoe UI Symbol"/>
+              </w:rPr>
+              <w:t>✓</w:t>
+            </w:r>
+          </w:p>
+        </w:tc>
+        <w:tc>
+          <w:tcPr>
+            <w:tcW w:w="0" w:type="auto"/>
+          </w:tcPr>
+          <w:p>
+            <w:pPr>
+              <w:jc w:val="center"/>
+            </w:pPr>
+          </w:p>
+        </w:tc>
+        <w:tc>
+          <w:tcPr>
+            <w:tcW w:w="0" w:type="auto"/>
+          </w:tcPr>
+          <w:p>
+            <w:pPr>
+              <w:jc w:val="center"/>
+            </w:pPr>
+          </w:p>
+        </w:tc>
+        <w:tc>
+          <w:tcPr>
+            <w:tcW w:w="0" w:type="auto"/>
+          </w:tcPr>
+          <w:p>
+            <w:pPr>
+              <w:jc w:val="center"/>
+              <w:rPr>
+                <w:rStyle w:val="st"/>
+                <w:rFonts w:ascii="Segoe UI Symbol" w:hAnsi="Segoe UI Symbol" w:cs="Segoe UI Symbol"/>
+              </w:rPr>
+            </w:pPr>
+          </w:p>
+        </w:tc>
+        <w:tc>
+          <w:tcPr>
+            <w:tcW w:w="0" w:type="auto"/>
+          </w:tcPr>
+          <w:p>
+            <w:pPr>
+              <w:jc w:val="center"/>
+              <w:rPr>
+                <w:rStyle w:val="st"/>
+                <w:rFonts w:ascii="Segoe UI Symbol" w:hAnsi="Segoe UI Symbol" w:cs="Segoe UI Symbol"/>
+              </w:rPr>
+            </w:pPr>
+          </w:p>
+        </w:tc>
+        <w:tc>
+          <w:tcPr>
+            <w:tcW w:w="0" w:type="auto"/>
+          </w:tcPr>
+          <w:p>
+            <w:pPr>
+              <w:jc w:val="center"/>
+              <w:rPr>
+                <w:rStyle w:val="st"/>
+                <w:rFonts w:ascii="Segoe UI Symbol" w:hAnsi="Segoe UI Symbol" w:cs="Segoe UI Symbol"/>
+              </w:rPr>
+            </w:pPr>
+          </w:p>
+        </w:tc>
+        <w:tc>
+          <w:tcPr>
+            <w:tcW w:w="0" w:type="auto"/>
+          </w:tcPr>
+          <w:p>
+            <w:pPr>
+              <w:jc w:val="center"/>
+              <w:rPr>
+                <w:rStyle w:val="st"/>
+                <w:rFonts w:ascii="Segoe UI Symbol" w:hAnsi="Segoe UI Symbol" w:cs="Segoe UI Symbol"/>
+              </w:rPr>
+            </w:pPr>
+          </w:p>
+        </w:tc>
+        <w:tc>
+          <w:tcPr>
+            <w:tcW w:w="0" w:type="auto"/>
+          </w:tcPr>
+          <w:p>
+            <w:pPr>
+              <w:jc w:val="center"/>
+              <w:rPr>
+                <w:rStyle w:val="st"/>
+                <w:rFonts w:ascii="Segoe UI Symbol" w:hAnsi="Segoe UI Symbol" w:cs="Segoe UI Symbol"/>
+              </w:rPr>
+            </w:pPr>
+          </w:p>
+        </w:tc>
+      </w:tr>
+    </w:tbl>
+    <w:p/>
     <w:p>
       <w:pPr>
         <w:pStyle w:val="Heading1"/>
@@ -3543,10 +5391,28 @@
         <w:ind w:left="720"/>
       </w:pPr>
       <w:r>
-        <w:t>Clinician needs to be able to easily (see simultaneously) relate</w:t>
-      </w:r>
-      <w:r>
-        <w:t xml:space="preserve"> heart rate and contextual ‘explainers’ or heart rate (activity data, medications, etc.)</w:t>
+        <w:t xml:space="preserve">Clinician needs to be able to easily </w:t>
+      </w:r>
+      <w:r>
+        <w:t>&amp;</w:t>
+      </w:r>
+      <w:r>
+        <w:t xml:space="preserve"> simultaneously) relate</w:t>
+      </w:r>
+      <w:r>
+        <w:t xml:space="preserve"> heart rat</w:t>
+      </w:r>
+      <w:r>
+        <w:t>e and contextual ‘explainers’ of</w:t>
+      </w:r>
+      <w:r>
+        <w:t xml:space="preserve"> heart rate (</w:t>
+      </w:r>
+      <w:r>
+        <w:t xml:space="preserve">e.g. </w:t>
+      </w:r>
+      <w:r>
+        <w:t>activity data, medications, etc.)</w:t>
       </w:r>
     </w:p>
     <w:p>
@@ -3687,7 +5553,7 @@
           <w:pStyle w:val="Footer"/>
         </w:pPr>
         <w:r>
-          <w:t xml:space="preserve">V1.0 </w:t>
+          <w:t>V2.x</w:t>
         </w:r>
         <w:r>
           <w:tab/>
@@ -3722,7 +5588,7 @@
             <w:bCs/>
             <w:noProof/>
           </w:rPr>
-          <w:t>1</w:t>
+          <w:t>3</w:t>
         </w:r>
         <w:r>
           <w:rPr>
@@ -3761,7 +5627,7 @@
             <w:bCs/>
             <w:noProof/>
           </w:rPr>
-          <w:t>5</w:t>
+          <w:t>6</w:t>
         </w:r>
         <w:r>
           <w:rPr>
@@ -4779,7 +6645,7 @@
         <w:sz w:val="20"/>
       </w:rPr>
     </w:lvl>
-    <w:lvl w:ilvl="2" w:tentative="1">
+    <w:lvl w:ilvl="2">
       <w:start w:val="1"/>
       <w:numFmt w:val="bullet"/>
       <w:lvlText w:val=""/>
@@ -5895,546 +7761,31 @@
     <w:uiPriority w:val="99"/>
     <w:rsid w:val="006333CB"/>
   </w:style>
-</w:styles>
-</file>
-
-<file path=word/glossary/document.xml><?xml version="1.0" encoding="utf-8"?>
-<w:glossaryDocument xmlns:wpc="http://schemas.microsoft.com/office/word/2010/wordprocessingCanvas" xmlns:cx="http://schemas.microsoft.com/office/drawing/2014/chartex" xmlns:cx1="http://schemas.microsoft.com/office/drawing/2015/9/8/chartex" xmlns:cx2="http://schemas.microsoft.com/office/drawing/2015/10/21/chartex" xmlns:cx3="http://schemas.microsoft.com/office/drawing/2016/5/9/chartex" xmlns:cx4="http://schemas.microsoft.com/office/drawing/2016/5/10/chartex" xmlns:cx5="http://schemas.microsoft.com/office/drawing/2016/5/11/chartex" xmlns:cx6="http://schemas.microsoft.com/office/drawing/2016/5/12/chartex" xmlns:cx7="http://schemas.microsoft.com/office/drawing/2016/5/13/chartex" xmlns:cx8="http://schemas.microsoft.com/office/drawing/2016/5/14/chartex" xmlns:mc="http://schemas.openxmlformats.org/markup-compatibility/2006" xmlns:o="urn:schemas-microsoft-com:office:office" xmlns:r="http://schemas.openxmlformats.org/officeDocument/2006/relationships" xmlns:m="http://schemas.openxmlformats.org/officeDocument/2006/math" xmlns:v="urn:schemas-microsoft-com:vml" xmlns:wp14="http://schemas.microsoft.com/office/word/2010/wordprocessingDrawing" xmlns:wp="http://schemas.openxmlformats.org/drawingml/2006/wordprocessingDrawing" xmlns:w10="urn:schemas-microsoft-com:office:word" xmlns:w="http://schemas.openxmlformats.org/wordprocessingml/2006/main" xmlns:w14="http://schemas.microsoft.com/office/word/2010/wordml" xmlns:w15="http://schemas.microsoft.com/office/word/2012/wordml" xmlns:w16se="http://schemas.microsoft.com/office/word/2015/wordml/symex" xmlns:wpg="http://schemas.microsoft.com/office/word/2010/wordprocessingGroup" xmlns:wpi="http://schemas.microsoft.com/office/word/2010/wordprocessingInk" xmlns:wne="http://schemas.microsoft.com/office/word/2006/wordml" xmlns:wps="http://schemas.microsoft.com/office/word/2010/wordprocessingShape" mc:Ignorable="w14 w15 w16se wp14"/>
-</file>
-
-<file path=word/glossary/fontTable.xml><?xml version="1.0" encoding="utf-8"?>
-<w:fonts xmlns:mc="http://schemas.openxmlformats.org/markup-compatibility/2006" xmlns:r="http://schemas.openxmlformats.org/officeDocument/2006/relationships" xmlns:w="http://schemas.openxmlformats.org/wordprocessingml/2006/main" xmlns:w14="http://schemas.microsoft.com/office/word/2010/wordml" xmlns:w15="http://schemas.microsoft.com/office/word/2012/wordml" xmlns:w16se="http://schemas.microsoft.com/office/word/2015/wordml/symex" mc:Ignorable="w14 w15 w16se">
-  <w:font w:name="Symbol">
-    <w:panose1 w:val="05050102010706020507"/>
-    <w:charset w:val="02"/>
-    <w:family w:val="roman"/>
-    <w:pitch w:val="variable"/>
-    <w:sig w:usb0="00000000" w:usb1="10000000" w:usb2="00000000" w:usb3="00000000" w:csb0="80000000" w:csb1="00000000"/>
-  </w:font>
-  <w:font w:name="Times New Roman">
-    <w:panose1 w:val="02020603050405020304"/>
-    <w:charset w:val="00"/>
-    <w:family w:val="roman"/>
-    <w:pitch w:val="variable"/>
-    <w:sig w:usb0="E0002EFF" w:usb1="C000785B" w:usb2="00000009" w:usb3="00000000" w:csb0="000001FF" w:csb1="00000000"/>
-  </w:font>
-  <w:font w:name="Courier New">
-    <w:panose1 w:val="02070309020205020404"/>
-    <w:charset w:val="00"/>
-    <w:family w:val="modern"/>
-    <w:pitch w:val="fixed"/>
-    <w:sig w:usb0="E0002EFF" w:usb1="C0007843" w:usb2="00000009" w:usb3="00000000" w:csb0="000001FF" w:csb1="00000000"/>
-  </w:font>
-  <w:font w:name="Wingdings">
-    <w:panose1 w:val="05000000000000000000"/>
-    <w:charset w:val="02"/>
-    <w:family w:val="auto"/>
-    <w:pitch w:val="variable"/>
-    <w:sig w:usb0="00000000" w:usb1="10000000" w:usb2="00000000" w:usb3="00000000" w:csb0="80000000" w:csb1="00000000"/>
-  </w:font>
-  <w:font w:name="Calibri">
-    <w:panose1 w:val="020F0502020204030204"/>
-    <w:charset w:val="00"/>
-    <w:family w:val="swiss"/>
-    <w:pitch w:val="variable"/>
-    <w:sig w:usb0="E0002AFF" w:usb1="C000247B" w:usb2="00000009" w:usb3="00000000" w:csb0="000001FF" w:csb1="00000000"/>
-  </w:font>
-  <w:font w:name="Calibri Light">
-    <w:panose1 w:val="020F0302020204030204"/>
-    <w:charset w:val="00"/>
-    <w:family w:val="swiss"/>
-    <w:pitch w:val="variable"/>
-    <w:sig w:usb0="E0002AFF" w:usb1="C000247B" w:usb2="00000009" w:usb3="00000000" w:csb0="000001FF" w:csb1="00000000"/>
-  </w:font>
-  <w:font w:name="Cambria Math">
-    <w:panose1 w:val="02040503050406030204"/>
-    <w:charset w:val="00"/>
-    <w:family w:val="roman"/>
-    <w:pitch w:val="variable"/>
-    <w:sig w:usb0="E00002FF" w:usb1="420024FF" w:usb2="00000000" w:usb3="00000000" w:csb0="0000019F" w:csb1="00000000"/>
-  </w:font>
-</w:fonts>
-</file>
-
-<file path=word/glossary/settings.xml><?xml version="1.0" encoding="utf-8"?>
-<w:settings xmlns:mc="http://schemas.openxmlformats.org/markup-compatibility/2006" xmlns:o="urn:schemas-microsoft-com:office:office" xmlns:r="http://schemas.openxmlformats.org/officeDocument/2006/relationships" xmlns:m="http://schemas.openxmlformats.org/officeDocument/2006/math" xmlns:v="urn:schemas-microsoft-com:vml" xmlns:w10="urn:schemas-microsoft-com:office:word" xmlns:w="http://schemas.openxmlformats.org/wordprocessingml/2006/main" xmlns:w14="http://schemas.microsoft.com/office/word/2010/wordml" xmlns:w15="http://schemas.microsoft.com/office/word/2012/wordml" xmlns:w16se="http://schemas.microsoft.com/office/word/2015/wordml/symex" xmlns:sl="http://schemas.openxmlformats.org/schemaLibrary/2006/main" mc:Ignorable="w14 w15 w16se">
-  <w:view w:val="normal"/>
-  <w:defaultTabStop w:val="720"/>
-  <w:characterSpacingControl w:val="doNotCompress"/>
-  <w:compat>
-    <w:useFELayout/>
-    <w:compatSetting w:name="compatibilityMode" w:uri="http://schemas.microsoft.com/office/word" w:val="15"/>
-    <w:compatSetting w:name="overrideTableStyleFontSizeAndJustification" w:uri="http://schemas.microsoft.com/office/word" w:val="1"/>
-    <w:compatSetting w:name="enableOpenTypeFeatures" w:uri="http://schemas.microsoft.com/office/word" w:val="1"/>
-    <w:compatSetting w:name="doNotFlipMirrorIndents" w:uri="http://schemas.microsoft.com/office/word" w:val="1"/>
-    <w:compatSetting w:name="differentiateMultirowTableHeaders" w:uri="http://schemas.microsoft.com/office/word" w:val="1"/>
-  </w:compat>
-  <w:rsids>
-    <w:rsidRoot w:val="0080297A"/>
-    <w:rsid w:val="0080297A"/>
-    <w:rsid w:val="00BC48E2"/>
-  </w:rsids>
-  <m:mathPr>
-    <m:mathFont m:val="Cambria Math"/>
-    <m:brkBin m:val="before"/>
-    <m:brkBinSub m:val="--"/>
-    <m:smallFrac m:val="0"/>
-    <m:dispDef/>
-    <m:lMargin m:val="0"/>
-    <m:rMargin m:val="0"/>
-    <m:defJc m:val="centerGroup"/>
-    <m:wrapIndent m:val="1440"/>
-    <m:intLim m:val="subSup"/>
-    <m:naryLim m:val="undOvr"/>
-  </m:mathPr>
-  <w:themeFontLang w:val="en-CA"/>
-  <w:clrSchemeMapping w:bg1="light1" w:t1="dark1" w:bg2="light2" w:t2="dark2" w:accent1="accent1" w:accent2="accent2" w:accent3="accent3" w:accent4="accent4" w:accent5="accent5" w:accent6="accent6" w:hyperlink="hyperlink" w:followedHyperlink="followedHyperlink"/>
-  <w:decimalSymbol w:val="."/>
-  <w:listSeparator w:val=","/>
-  <w15:chartTrackingRefBased/>
-</w:settings>
-</file>
-
-<file path=word/glossary/styles.xml><?xml version="1.0" encoding="utf-8"?>
-<w:styles xmlns:mc="http://schemas.openxmlformats.org/markup-compatibility/2006" xmlns:r="http://schemas.openxmlformats.org/officeDocument/2006/relationships" xmlns:w="http://schemas.openxmlformats.org/wordprocessingml/2006/main" xmlns:w14="http://schemas.microsoft.com/office/word/2010/wordml" xmlns:w15="http://schemas.microsoft.com/office/word/2012/wordml" xmlns:w16se="http://schemas.microsoft.com/office/word/2015/wordml/symex" mc:Ignorable="w14 w15 w16se">
-  <w:docDefaults>
-    <w:rPrDefault>
-      <w:rPr>
-        <w:rFonts w:asciiTheme="minorHAnsi" w:eastAsiaTheme="minorEastAsia" w:hAnsiTheme="minorHAnsi" w:cstheme="minorBidi"/>
-        <w:sz w:val="22"/>
-        <w:szCs w:val="22"/>
-        <w:lang w:val="en-CA" w:eastAsia="en-CA" w:bidi="ar-SA"/>
-      </w:rPr>
-    </w:rPrDefault>
-    <w:pPrDefault>
-      <w:pPr>
-        <w:spacing w:after="160" w:line="259" w:lineRule="auto"/>
-      </w:pPr>
-    </w:pPrDefault>
-  </w:docDefaults>
-  <w:latentStyles w:defLockedState="0" w:defUIPriority="99" w:defSemiHidden="0" w:defUnhideWhenUsed="0" w:defQFormat="0" w:count="374">
-    <w:lsdException w:name="Normal" w:uiPriority="0" w:qFormat="1"/>
-    <w:lsdException w:name="heading 1" w:uiPriority="9" w:qFormat="1"/>
-    <w:lsdException w:name="heading 2" w:semiHidden="1" w:uiPriority="9" w:unhideWhenUsed="1" w:qFormat="1"/>
-    <w:lsdException w:name="heading 3" w:semiHidden="1" w:uiPriority="9" w:unhideWhenUsed="1" w:qFormat="1"/>
-    <w:lsdException w:name="heading 4" w:semiHidden="1" w:uiPriority="9" w:unhideWhenUsed="1" w:qFormat="1"/>
-    <w:lsdException w:name="heading 5" w:semiHidden="1" w:uiPriority="9" w:unhideWhenUsed="1" w:qFormat="1"/>
-    <w:lsdException w:name="heading 6" w:semiHidden="1" w:uiPriority="9" w:unhideWhenUsed="1" w:qFormat="1"/>
-    <w:lsdException w:name="heading 7" w:semiHidden="1" w:uiPriority="9" w:unhideWhenUsed="1" w:qFormat="1"/>
-    <w:lsdException w:name="heading 8" w:semiHidden="1" w:uiPriority="9" w:unhideWhenUsed="1" w:qFormat="1"/>
-    <w:lsdException w:name="heading 9" w:semiHidden="1" w:uiPriority="9" w:unhideWhenUsed="1" w:qFormat="1"/>
-    <w:lsdException w:name="index 1" w:semiHidden="1" w:unhideWhenUsed="1"/>
-    <w:lsdException w:name="index 2" w:semiHidden="1" w:unhideWhenUsed="1"/>
-    <w:lsdException w:name="index 3" w:semiHidden="1" w:unhideWhenUsed="1"/>
-    <w:lsdException w:name="index 4" w:semiHidden="1" w:unhideWhenUsed="1"/>
-    <w:lsdException w:name="index 5" w:semiHidden="1" w:unhideWhenUsed="1"/>
-    <w:lsdException w:name="index 6" w:semiHidden="1" w:unhideWhenUsed="1"/>
-    <w:lsdException w:name="index 7" w:semiHidden="1" w:unhideWhenUsed="1"/>
-    <w:lsdException w:name="index 8" w:semiHidden="1" w:unhideWhenUsed="1"/>
-    <w:lsdException w:name="index 9" w:semiHidden="1" w:unhideWhenUsed="1"/>
-    <w:lsdException w:name="toc 1" w:semiHidden="1" w:uiPriority="39" w:unhideWhenUsed="1"/>
-    <w:lsdException w:name="toc 2" w:semiHidden="1" w:uiPriority="39" w:unhideWhenUsed="1"/>
-    <w:lsdException w:name="toc 3" w:semiHidden="1" w:uiPriority="39" w:unhideWhenUsed="1"/>
-    <w:lsdException w:name="toc 4" w:semiHidden="1" w:uiPriority="39" w:unhideWhenUsed="1"/>
-    <w:lsdException w:name="toc 5" w:semiHidden="1" w:uiPriority="39" w:unhideWhenUsed="1"/>
-    <w:lsdException w:name="toc 6" w:semiHidden="1" w:uiPriority="39" w:unhideWhenUsed="1"/>
-    <w:lsdException w:name="toc 7" w:semiHidden="1" w:uiPriority="39" w:unhideWhenUsed="1"/>
-    <w:lsdException w:name="toc 8" w:semiHidden="1" w:uiPriority="39" w:unhideWhenUsed="1"/>
-    <w:lsdException w:name="toc 9" w:semiHidden="1" w:uiPriority="39" w:unhideWhenUsed="1"/>
-    <w:lsdException w:name="Normal Indent" w:semiHidden="1" w:unhideWhenUsed="1"/>
-    <w:lsdException w:name="footnote text" w:semiHidden="1" w:unhideWhenUsed="1"/>
-    <w:lsdException w:name="annotation text" w:semiHidden="1" w:unhideWhenUsed="1"/>
-    <w:lsdException w:name="header" w:semiHidden="1" w:unhideWhenUsed="1"/>
-    <w:lsdException w:name="footer" w:semiHidden="1" w:unhideWhenUsed="1"/>
-    <w:lsdException w:name="index heading" w:semiHidden="1" w:unhideWhenUsed="1"/>
-    <w:lsdException w:name="caption" w:semiHidden="1" w:uiPriority="35" w:unhideWhenUsed="1" w:qFormat="1"/>
-    <w:lsdException w:name="table of figures" w:semiHidden="1" w:unhideWhenUsed="1"/>
-    <w:lsdException w:name="envelope address" w:semiHidden="1" w:unhideWhenUsed="1"/>
-    <w:lsdException w:name="envelope return" w:semiHidden="1" w:unhideWhenUsed="1"/>
-    <w:lsdException w:name="footnote reference" w:semiHidden="1" w:unhideWhenUsed="1"/>
-    <w:lsdException w:name="annotation reference" w:semiHidden="1" w:unhideWhenUsed="1"/>
-    <w:lsdException w:name="line number" w:semiHidden="1" w:unhideWhenUsed="1"/>
-    <w:lsdException w:name="page number" w:semiHidden="1" w:unhideWhenUsed="1"/>
-    <w:lsdException w:name="endnote reference" w:semiHidden="1" w:unhideWhenUsed="1"/>
-    <w:lsdException w:name="endnote text" w:semiHidden="1" w:unhideWhenUsed="1"/>
-    <w:lsdException w:name="table of authorities" w:semiHidden="1" w:unhideWhenUsed="1"/>
-    <w:lsdException w:name="macro" w:semiHidden="1" w:unhideWhenUsed="1"/>
-    <w:lsdException w:name="toa heading" w:semiHidden="1" w:unhideWhenUsed="1"/>
-    <w:lsdException w:name="List" w:semiHidden="1" w:unhideWhenUsed="1"/>
-    <w:lsdException w:name="List Bullet" w:semiHidden="1" w:unhideWhenUsed="1"/>
-    <w:lsdException w:name="List Number" w:semiHidden="1" w:unhideWhenUsed="1"/>
-    <w:lsdException w:name="List 2" w:semiHidden="1" w:unhideWhenUsed="1"/>
-    <w:lsdException w:name="List 3" w:semiHidden="1" w:unhideWhenUsed="1"/>
-    <w:lsdException w:name="List 4" w:semiHidden="1" w:unhideWhenUsed="1"/>
-    <w:lsdException w:name="List 5" w:semiHidden="1" w:unhideWhenUsed="1"/>
-    <w:lsdException w:name="List Bullet 2" w:semiHidden="1" w:unhideWhenUsed="1"/>
-    <w:lsdException w:name="List Bullet 3" w:semiHidden="1" w:unhideWhenUsed="1"/>
-    <w:lsdException w:name="List Bullet 4" w:semiHidden="1" w:unhideWhenUsed="1"/>
-    <w:lsdException w:name="List Bullet 5" w:semiHidden="1" w:unhideWhenUsed="1"/>
-    <w:lsdException w:name="List Number 2" w:semiHidden="1" w:unhideWhenUsed="1"/>
-    <w:lsdException w:name="List Number 3" w:semiHidden="1" w:unhideWhenUsed="1"/>
-    <w:lsdException w:name="List Number 4" w:semiHidden="1" w:unhideWhenUsed="1"/>
-    <w:lsdException w:name="List Number 5" w:semiHidden="1" w:unhideWhenUsed="1"/>
-    <w:lsdException w:name="Title" w:uiPriority="10" w:qFormat="1"/>
-    <w:lsdException w:name="Closing" w:semiHidden="1" w:unhideWhenUsed="1"/>
-    <w:lsdException w:name="Signature" w:semiHidden="1" w:unhideWhenUsed="1"/>
-    <w:lsdException w:name="Default Paragraph Font" w:semiHidden="1" w:uiPriority="1" w:unhideWhenUsed="1"/>
-    <w:lsdException w:name="Body Text" w:semiHidden="1" w:unhideWhenUsed="1"/>
-    <w:lsdException w:name="Body Text Indent" w:semiHidden="1" w:unhideWhenUsed="1"/>
-    <w:lsdException w:name="List Continue" w:semiHidden="1" w:unhideWhenUsed="1"/>
-    <w:lsdException w:name="List Continue 2" w:semiHidden="1" w:unhideWhenUsed="1"/>
-    <w:lsdException w:name="List Continue 3" w:semiHidden="1" w:unhideWhenUsed="1"/>
-    <w:lsdException w:name="List Continue 4" w:semiHidden="1" w:unhideWhenUsed="1"/>
-    <w:lsdException w:name="List Continue 5" w:semiHidden="1" w:unhideWhenUsed="1"/>
-    <w:lsdException w:name="Message Header" w:semiHidden="1" w:unhideWhenUsed="1"/>
-    <w:lsdException w:name="Subtitle" w:uiPriority="11" w:qFormat="1"/>
-    <w:lsdException w:name="Salutation" w:semiHidden="1" w:unhideWhenUsed="1"/>
-    <w:lsdException w:name="Date" w:semiHidden="1" w:unhideWhenUsed="1"/>
-    <w:lsdException w:name="Body Text First Indent" w:semiHidden="1" w:unhideWhenUsed="1"/>
-    <w:lsdException w:name="Body Text First Indent 2" w:semiHidden="1" w:unhideWhenUsed="1"/>
-    <w:lsdException w:name="Note Heading" w:semiHidden="1" w:unhideWhenUsed="1"/>
-    <w:lsdException w:name="Body Text 2" w:semiHidden="1" w:unhideWhenUsed="1"/>
-    <w:lsdException w:name="Body Text 3" w:semiHidden="1" w:unhideWhenUsed="1"/>
-    <w:lsdException w:name="Body Text Indent 2" w:semiHidden="1" w:unhideWhenUsed="1"/>
-    <w:lsdException w:name="Body Text Indent 3" w:semiHidden="1" w:unhideWhenUsed="1"/>
-    <w:lsdException w:name="Block Text" w:semiHidden="1" w:unhideWhenUsed="1"/>
-    <w:lsdException w:name="Hyperlink" w:semiHidden="1" w:unhideWhenUsed="1"/>
-    <w:lsdException w:name="FollowedHyperlink" w:semiHidden="1" w:unhideWhenUsed="1"/>
-    <w:lsdException w:name="Strong" w:uiPriority="22" w:qFormat="1"/>
-    <w:lsdException w:name="Emphasis" w:uiPriority="20" w:qFormat="1"/>
-    <w:lsdException w:name="Document Map" w:semiHidden="1" w:unhideWhenUsed="1"/>
-    <w:lsdException w:name="Plain Text" w:semiHidden="1" w:unhideWhenUsed="1"/>
-    <w:lsdException w:name="E-mail Signature" w:semiHidden="1" w:unhideWhenUsed="1"/>
-    <w:lsdException w:name="HTML Top of Form" w:semiHidden="1" w:unhideWhenUsed="1"/>
-    <w:lsdException w:name="HTML Bottom of Form" w:semiHidden="1" w:unhideWhenUsed="1"/>
-    <w:lsdException w:name="Normal (Web)" w:semiHidden="1" w:unhideWhenUsed="1"/>
-    <w:lsdException w:name="HTML Acronym" w:semiHidden="1" w:unhideWhenUsed="1"/>
-    <w:lsdException w:name="HTML Address" w:semiHidden="1" w:unhideWhenUsed="1"/>
-    <w:lsdException w:name="HTML Cite" w:semiHidden="1" w:unhideWhenUsed="1"/>
-    <w:lsdException w:name="HTML Code" w:semiHidden="1" w:unhideWhenUsed="1"/>
-    <w:lsdException w:name="HTML Definition" w:semiHidden="1" w:unhideWhenUsed="1"/>
-    <w:lsdException w:name="HTML Keyboard" w:semiHidden="1" w:unhideWhenUsed="1"/>
-    <w:lsdException w:name="HTML Preformatted" w:semiHidden="1" w:unhideWhenUsed="1"/>
-    <w:lsdException w:name="HTML Sample" w:semiHidden="1" w:unhideWhenUsed="1"/>
-    <w:lsdException w:name="HTML Typewriter" w:semiHidden="1" w:unhideWhenUsed="1"/>
-    <w:lsdException w:name="HTML Variable" w:semiHidden="1" w:unhideWhenUsed="1"/>
-    <w:lsdException w:name="Normal Table" w:semiHidden="1" w:unhideWhenUsed="1"/>
-    <w:lsdException w:name="annotation subject" w:semiHidden="1" w:unhideWhenUsed="1"/>
-    <w:lsdException w:name="No List" w:semiHidden="1" w:unhideWhenUsed="1"/>
-    <w:lsdException w:name="Outline List 1" w:semiHidden="1" w:unhideWhenUsed="1"/>
-    <w:lsdException w:name="Outline List 2" w:semiHidden="1" w:unhideWhenUsed="1"/>
-    <w:lsdException w:name="Outline List 3" w:semiHidden="1" w:unhideWhenUsed="1"/>
-    <w:lsdException w:name="Table Simple 1" w:semiHidden="1" w:unhideWhenUsed="1"/>
-    <w:lsdException w:name="Table Simple 2" w:semiHidden="1" w:unhideWhenUsed="1"/>
-    <w:lsdException w:name="Table Simple 3" w:semiHidden="1" w:unhideWhenUsed="1"/>
-    <w:lsdException w:name="Table Classic 1" w:semiHidden="1" w:unhideWhenUsed="1"/>
-    <w:lsdException w:name="Table Classic 2" w:semiHidden="1" w:unhideWhenUsed="1"/>
-    <w:lsdException w:name="Table Classic 3" w:semiHidden="1" w:unhideWhenUsed="1"/>
-    <w:lsdException w:name="Table Classic 4" w:semiHidden="1" w:unhideWhenUsed="1"/>
-    <w:lsdException w:name="Table Colorful 1" w:semiHidden="1" w:unhideWhenUsed="1"/>
-    <w:lsdException w:name="Table Colorful 2" w:semiHidden="1" w:unhideWhenUsed="1"/>
-    <w:lsdException w:name="Table Colorful 3" w:semiHidden="1" w:unhideWhenUsed="1"/>
-    <w:lsdException w:name="Table Columns 1" w:semiHidden="1" w:unhideWhenUsed="1"/>
-    <w:lsdException w:name="Table Columns 2" w:semiHidden="1" w:unhideWhenUsed="1"/>
-    <w:lsdException w:name="Table Columns 3" w:semiHidden="1" w:unhideWhenUsed="1"/>
-    <w:lsdException w:name="Table Columns 4" w:semiHidden="1" w:unhideWhenUsed="1"/>
-    <w:lsdException w:name="Table Columns 5" w:semiHidden="1" w:unhideWhenUsed="1"/>
-    <w:lsdException w:name="Table Grid 1" w:semiHidden="1" w:unhideWhenUsed="1"/>
-    <w:lsdException w:name="Table Grid 2" w:semiHidden="1" w:unhideWhenUsed="1"/>
-    <w:lsdException w:name="Table Grid 3" w:semiHidden="1" w:unhideWhenUsed="1"/>
-    <w:lsdException w:name="Table Grid 4" w:semiHidden="1" w:unhideWhenUsed="1"/>
-    <w:lsdException w:name="Table Grid 5" w:semiHidden="1" w:unhideWhenUsed="1"/>
-    <w:lsdException w:name="Table Grid 6" w:semiHidden="1" w:unhideWhenUsed="1"/>
-    <w:lsdException w:name="Table Grid 7" w:semiHidden="1" w:unhideWhenUsed="1"/>
-    <w:lsdException w:name="Table Grid 8" w:semiHidden="1" w:unhideWhenUsed="1"/>
-    <w:lsdException w:name="Table List 1" w:semiHidden="1" w:unhideWhenUsed="1"/>
-    <w:lsdException w:name="Table List 2" w:semiHidden="1" w:unhideWhenUsed="1"/>
-    <w:lsdException w:name="Table List 3" w:semiHidden="1" w:unhideWhenUsed="1"/>
-    <w:lsdException w:name="Table List 4" w:semiHidden="1" w:unhideWhenUsed="1"/>
-    <w:lsdException w:name="Table List 5" w:semiHidden="1" w:unhideWhenUsed="1"/>
-    <w:lsdException w:name="Table List 6" w:semiHidden="1" w:unhideWhenUsed="1"/>
-    <w:lsdException w:name="Table List 7" w:semiHidden="1" w:unhideWhenUsed="1"/>
-    <w:lsdException w:name="Table List 8" w:semiHidden="1" w:unhideWhenUsed="1"/>
-    <w:lsdException w:name="Table 3D effects 1" w:semiHidden="1" w:unhideWhenUsed="1"/>
-    <w:lsdException w:name="Table 3D effects 2" w:semiHidden="1" w:unhideWhenUsed="1"/>
-    <w:lsdException w:name="Table 3D effects 3" w:semiHidden="1" w:unhideWhenUsed="1"/>
-    <w:lsdException w:name="Table Contemporary" w:semiHidden="1" w:unhideWhenUsed="1"/>
-    <w:lsdException w:name="Table Elegant" w:semiHidden="1" w:unhideWhenUsed="1"/>
-    <w:lsdException w:name="Table Professional" w:semiHidden="1" w:unhideWhenUsed="1"/>
-    <w:lsdException w:name="Table Subtle 1" w:semiHidden="1" w:unhideWhenUsed="1"/>
-    <w:lsdException w:name="Table Subtle 2" w:semiHidden="1" w:unhideWhenUsed="1"/>
-    <w:lsdException w:name="Table Web 1" w:semiHidden="1" w:unhideWhenUsed="1"/>
-    <w:lsdException w:name="Table Web 2" w:semiHidden="1" w:unhideWhenUsed="1"/>
-    <w:lsdException w:name="Table Web 3" w:semiHidden="1" w:unhideWhenUsed="1"/>
-    <w:lsdException w:name="Balloon Text" w:semiHidden="1" w:unhideWhenUsed="1"/>
-    <w:lsdException w:name="Table Grid" w:uiPriority="39"/>
-    <w:lsdException w:name="Table Theme" w:semiHidden="1" w:unhideWhenUsed="1"/>
-    <w:lsdException w:name="Placeholder Text" w:semiHidden="1"/>
-    <w:lsdException w:name="No Spacing" w:uiPriority="1" w:qFormat="1"/>
-    <w:lsdException w:name="Light Shading" w:uiPriority="60"/>
-    <w:lsdException w:name="Light List" w:uiPriority="61"/>
-    <w:lsdException w:name="Light Grid" w:uiPriority="62"/>
-    <w:lsdException w:name="Medium Shading 1" w:uiPriority="63"/>
-    <w:lsdException w:name="Medium Shading 2" w:uiPriority="64"/>
-    <w:lsdException w:name="Medium List 1" w:uiPriority="65"/>
-    <w:lsdException w:name="Medium List 2" w:uiPriority="66"/>
-    <w:lsdException w:name="Medium Grid 1" w:uiPriority="67"/>
-    <w:lsdException w:name="Medium Grid 2" w:uiPriority="68"/>
-    <w:lsdException w:name="Medium Grid 3" w:uiPriority="69"/>
-    <w:lsdException w:name="Dark List" w:uiPriority="70"/>
-    <w:lsdException w:name="Colorful Shading" w:uiPriority="71"/>
-    <w:lsdException w:name="Colorful List" w:uiPriority="72"/>
-    <w:lsdException w:name="Colorful Grid" w:uiPriority="73"/>
-    <w:lsdException w:name="Light Shading Accent 1" w:uiPriority="60"/>
-    <w:lsdException w:name="Light List Accent 1" w:uiPriority="61"/>
-    <w:lsdException w:name="Light Grid Accent 1" w:uiPriority="62"/>
-    <w:lsdException w:name="Medium Shading 1 Accent 1" w:uiPriority="63"/>
-    <w:lsdException w:name="Medium Shading 2 Accent 1" w:uiPriority="64"/>
-    <w:lsdException w:name="Medium List 1 Accent 1" w:uiPriority="65"/>
-    <w:lsdException w:name="Revision" w:semiHidden="1"/>
-    <w:lsdException w:name="List Paragraph" w:uiPriority="34" w:qFormat="1"/>
-    <w:lsdException w:name="Quote" w:uiPriority="29" w:qFormat="1"/>
-    <w:lsdException w:name="Intense Quote" w:uiPriority="30" w:qFormat="1"/>
-    <w:lsdException w:name="Medium List 2 Accent 1" w:uiPriority="66"/>
-    <w:lsdException w:name="Medium Grid 1 Accent 1" w:uiPriority="67"/>
-    <w:lsdException w:name="Medium Grid 2 Accent 1" w:uiPriority="68"/>
-    <w:lsdException w:name="Medium Grid 3 Accent 1" w:uiPriority="69"/>
-    <w:lsdException w:name="Dark List Accent 1" w:uiPriority="70"/>
-    <w:lsdException w:name="Colorful Shading Accent 1" w:uiPriority="71"/>
-    <w:lsdException w:name="Colorful List Accent 1" w:uiPriority="72"/>
-    <w:lsdException w:name="Colorful Grid Accent 1" w:uiPriority="73"/>
-    <w:lsdException w:name="Light Shading Accent 2" w:uiPriority="60"/>
-    <w:lsdException w:name="Light List Accent 2" w:uiPriority="61"/>
-    <w:lsdException w:name="Light Grid Accent 2" w:uiPriority="62"/>
-    <w:lsdException w:name="Medium Shading 1 Accent 2" w:uiPriority="63"/>
-    <w:lsdException w:name="Medium Shading 2 Accent 2" w:uiPriority="64"/>
-    <w:lsdException w:name="Medium List 1 Accent 2" w:uiPriority="65"/>
-    <w:lsdException w:name="Medium List 2 Accent 2" w:uiPriority="66"/>
-    <w:lsdException w:name="Medium Grid 1 Accent 2" w:uiPriority="67"/>
-    <w:lsdException w:name="Medium Grid 2 Accent 2" w:uiPriority="68"/>
-    <w:lsdException w:name="Medium Grid 3 Accent 2" w:uiPriority="69"/>
-    <w:lsdException w:name="Dark List Accent 2" w:uiPriority="70"/>
-    <w:lsdException w:name="Colorful Shading Accent 2" w:uiPriority="71"/>
-    <w:lsdException w:name="Colorful List Accent 2" w:uiPriority="72"/>
-    <w:lsdException w:name="Colorful Grid Accent 2" w:uiPriority="73"/>
-    <w:lsdException w:name="Light Shading Accent 3" w:uiPriority="60"/>
-    <w:lsdException w:name="Light List Accent 3" w:uiPriority="61"/>
-    <w:lsdException w:name="Light Grid Accent 3" w:uiPriority="62"/>
-    <w:lsdException w:name="Medium Shading 1 Accent 3" w:uiPriority="63"/>
-    <w:lsdException w:name="Medium Shading 2 Accent 3" w:uiPriority="64"/>
-    <w:lsdException w:name="Medium List 1 Accent 3" w:uiPriority="65"/>
-    <w:lsdException w:name="Medium List 2 Accent 3" w:uiPriority="66"/>
-    <w:lsdException w:name="Medium Grid 1 Accent 3" w:uiPriority="67"/>
-    <w:lsdException w:name="Medium Grid 2 Accent 3" w:uiPriority="68"/>
-    <w:lsdException w:name="Medium Grid 3 Accent 3" w:uiPriority="69"/>
-    <w:lsdException w:name="Dark List Accent 3" w:uiPriority="70"/>
-    <w:lsdException w:name="Colorful Shading Accent 3" w:uiPriority="71"/>
-    <w:lsdException w:name="Colorful List Accent 3" w:uiPriority="72"/>
-    <w:lsdException w:name="Colorful Grid Accent 3" w:uiPriority="73"/>
-    <w:lsdException w:name="Light Shading Accent 4" w:uiPriority="60"/>
-    <w:lsdException w:name="Light List Accent 4" w:uiPriority="61"/>
-    <w:lsdException w:name="Light Grid Accent 4" w:uiPriority="62"/>
-    <w:lsdException w:name="Medium Shading 1 Accent 4" w:uiPriority="63"/>
-    <w:lsdException w:name="Medium Shading 2 Accent 4" w:uiPriority="64"/>
-    <w:lsdException w:name="Medium List 1 Accent 4" w:uiPriority="65"/>
-    <w:lsdException w:name="Medium List 2 Accent 4" w:uiPriority="66"/>
-    <w:lsdException w:name="Medium Grid 1 Accent 4" w:uiPriority="67"/>
-    <w:lsdException w:name="Medium Grid 2 Accent 4" w:uiPriority="68"/>
-    <w:lsdException w:name="Medium Grid 3 Accent 4" w:uiPriority="69"/>
-    <w:lsdException w:name="Dark List Accent 4" w:uiPriority="70"/>
-    <w:lsdException w:name="Colorful Shading Accent 4" w:uiPriority="71"/>
-    <w:lsdException w:name="Colorful List Accent 4" w:uiPriority="72"/>
-    <w:lsdException w:name="Colorful Grid Accent 4" w:uiPriority="73"/>
-    <w:lsdException w:name="Light Shading Accent 5" w:uiPriority="60"/>
-    <w:lsdException w:name="Light List Accent 5" w:uiPriority="61"/>
-    <w:lsdException w:name="Light Grid Accent 5" w:uiPriority="62"/>
-    <w:lsdException w:name="Medium Shading 1 Accent 5" w:uiPriority="63"/>
-    <w:lsdException w:name="Medium Shading 2 Accent 5" w:uiPriority="64"/>
-    <w:lsdException w:name="Medium List 1 Accent 5" w:uiPriority="65"/>
-    <w:lsdException w:name="Medium List 2 Accent 5" w:uiPriority="66"/>
-    <w:lsdException w:name="Medium Grid 1 Accent 5" w:uiPriority="67"/>
-    <w:lsdException w:name="Medium Grid 2 Accent 5" w:uiPriority="68"/>
-    <w:lsdException w:name="Medium Grid 3 Accent 5" w:uiPriority="69"/>
-    <w:lsdException w:name="Dark List Accent 5" w:uiPriority="70"/>
-    <w:lsdException w:name="Colorful Shading Accent 5" w:uiPriority="71"/>
-    <w:lsdException w:name="Colorful List Accent 5" w:uiPriority="72"/>
-    <w:lsdException w:name="Colorful Grid Accent 5" w:uiPriority="73"/>
-    <w:lsdException w:name="Light Shading Accent 6" w:uiPriority="60"/>
-    <w:lsdException w:name="Light List Accent 6" w:uiPriority="61"/>
-    <w:lsdException w:name="Light Grid Accent 6" w:uiPriority="62"/>
-    <w:lsdException w:name="Medium Shading 1 Accent 6" w:uiPriority="63"/>
-    <w:lsdException w:name="Medium Shading 2 Accent 6" w:uiPriority="64"/>
-    <w:lsdException w:name="Medium List 1 Accent 6" w:uiPriority="65"/>
-    <w:lsdException w:name="Medium List 2 Accent 6" w:uiPriority="66"/>
-    <w:lsdException w:name="Medium Grid 1 Accent 6" w:uiPriority="67"/>
-    <w:lsdException w:name="Medium Grid 2 Accent 6" w:uiPriority="68"/>
-    <w:lsdException w:name="Medium Grid 3 Accent 6" w:uiPriority="69"/>
-    <w:lsdException w:name="Dark List Accent 6" w:uiPriority="70"/>
-    <w:lsdException w:name="Colorful Shading Accent 6" w:uiPriority="71"/>
-    <w:lsdException w:name="Colorful List Accent 6" w:uiPriority="72"/>
-    <w:lsdException w:name="Colorful Grid Accent 6" w:uiPriority="73"/>
-    <w:lsdException w:name="Subtle Emphasis" w:uiPriority="19" w:qFormat="1"/>
-    <w:lsdException w:name="Intense Emphasis" w:uiPriority="21" w:qFormat="1"/>
-    <w:lsdException w:name="Subtle Reference" w:uiPriority="31" w:qFormat="1"/>
-    <w:lsdException w:name="Intense Reference" w:uiPriority="32" w:qFormat="1"/>
-    <w:lsdException w:name="Book Title" w:uiPriority="33" w:qFormat="1"/>
-    <w:lsdException w:name="Bibliography" w:semiHidden="1" w:uiPriority="37" w:unhideWhenUsed="1"/>
-    <w:lsdException w:name="TOC Heading" w:semiHidden="1" w:uiPriority="39" w:unhideWhenUsed="1" w:qFormat="1"/>
-    <w:lsdException w:name="Plain Table 1" w:uiPriority="41"/>
-    <w:lsdException w:name="Plain Table 2" w:uiPriority="42"/>
-    <w:lsdException w:name="Plain Table 3" w:uiPriority="43"/>
-    <w:lsdException w:name="Plain Table 4" w:uiPriority="44"/>
-    <w:lsdException w:name="Plain Table 5" w:uiPriority="45"/>
-    <w:lsdException w:name="Grid Table Light" w:uiPriority="40"/>
-    <w:lsdException w:name="Grid Table 1 Light" w:uiPriority="46"/>
-    <w:lsdException w:name="Grid Table 2" w:uiPriority="47"/>
-    <w:lsdException w:name="Grid Table 3" w:uiPriority="48"/>
-    <w:lsdException w:name="Grid Table 4" w:uiPriority="49"/>
-    <w:lsdException w:name="Grid Table 5 Dark" w:uiPriority="50"/>
-    <w:lsdException w:name="Grid Table 6 Colorful" w:uiPriority="51"/>
-    <w:lsdException w:name="Grid Table 7 Colorful" w:uiPriority="52"/>
-    <w:lsdException w:name="Grid Table 1 Light Accent 1" w:uiPriority="46"/>
-    <w:lsdException w:name="Grid Table 2 Accent 1" w:uiPriority="47"/>
-    <w:lsdException w:name="Grid Table 3 Accent 1" w:uiPriority="48"/>
-    <w:lsdException w:name="Grid Table 4 Accent 1" w:uiPriority="49"/>
-    <w:lsdException w:name="Grid Table 5 Dark Accent 1" w:uiPriority="50"/>
-    <w:lsdException w:name="Grid Table 6 Colorful Accent 1" w:uiPriority="51"/>
-    <w:lsdException w:name="Grid Table 7 Colorful Accent 1" w:uiPriority="52"/>
-    <w:lsdException w:name="Grid Table 1 Light Accent 2" w:uiPriority="46"/>
-    <w:lsdException w:name="Grid Table 2 Accent 2" w:uiPriority="47"/>
-    <w:lsdException w:name="Grid Table 3 Accent 2" w:uiPriority="48"/>
-    <w:lsdException w:name="Grid Table 4 Accent 2" w:uiPriority="49"/>
-    <w:lsdException w:name="Grid Table 5 Dark Accent 2" w:uiPriority="50"/>
-    <w:lsdException w:name="Grid Table 6 Colorful Accent 2" w:uiPriority="51"/>
-    <w:lsdException w:name="Grid Table 7 Colorful Accent 2" w:uiPriority="52"/>
-    <w:lsdException w:name="Grid Table 1 Light Accent 3" w:uiPriority="46"/>
-    <w:lsdException w:name="Grid Table 2 Accent 3" w:uiPriority="47"/>
-    <w:lsdException w:name="Grid Table 3 Accent 3" w:uiPriority="48"/>
-    <w:lsdException w:name="Grid Table 4 Accent 3" w:uiPriority="49"/>
-    <w:lsdException w:name="Grid Table 5 Dark Accent 3" w:uiPriority="50"/>
-    <w:lsdException w:name="Grid Table 6 Colorful Accent 3" w:uiPriority="51"/>
-    <w:lsdException w:name="Grid Table 7 Colorful Accent 3" w:uiPriority="52"/>
-    <w:lsdException w:name="Grid Table 1 Light Accent 4" w:uiPriority="46"/>
-    <w:lsdException w:name="Grid Table 2 Accent 4" w:uiPriority="47"/>
-    <w:lsdException w:name="Grid Table 3 Accent 4" w:uiPriority="48"/>
-    <w:lsdException w:name="Grid Table 4 Accent 4" w:uiPriority="49"/>
-    <w:lsdException w:name="Grid Table 5 Dark Accent 4" w:uiPriority="50"/>
-    <w:lsdException w:name="Grid Table 6 Colorful Accent 4" w:uiPriority="51"/>
-    <w:lsdException w:name="Grid Table 7 Colorful Accent 4" w:uiPriority="52"/>
-    <w:lsdException w:name="Grid Table 1 Light Accent 5" w:uiPriority="46"/>
-    <w:lsdException w:name="Grid Table 2 Accent 5" w:uiPriority="47"/>
-    <w:lsdException w:name="Grid Table 3 Accent 5" w:uiPriority="48"/>
-    <w:lsdException w:name="Grid Table 4 Accent 5" w:uiPriority="49"/>
-    <w:lsdException w:name="Grid Table 5 Dark Accent 5" w:uiPriority="50"/>
-    <w:lsdException w:name="Grid Table 6 Colorful Accent 5" w:uiPriority="51"/>
-    <w:lsdException w:name="Grid Table 7 Colorful Accent 5" w:uiPriority="52"/>
-    <w:lsdException w:name="Grid Table 1 Light Accent 6" w:uiPriority="46"/>
-    <w:lsdException w:name="Grid Table 2 Accent 6" w:uiPriority="47"/>
-    <w:lsdException w:name="Grid Table 3 Accent 6" w:uiPriority="48"/>
-    <w:lsdException w:name="Grid Table 4 Accent 6" w:uiPriority="49"/>
-    <w:lsdException w:name="Grid Table 5 Dark Accent 6" w:uiPriority="50"/>
-    <w:lsdException w:name="Grid Table 6 Colorful Accent 6" w:uiPriority="51"/>
-    <w:lsdException w:name="Grid Table 7 Colorful Accent 6" w:uiPriority="52"/>
-    <w:lsdException w:name="List Table 1 Light" w:uiPriority="46"/>
-    <w:lsdException w:name="List Table 2" w:uiPriority="47"/>
-    <w:lsdException w:name="List Table 3" w:uiPriority="48"/>
-    <w:lsdException w:name="List Table 4" w:uiPriority="49"/>
-    <w:lsdException w:name="List Table 5 Dark" w:uiPriority="50"/>
-    <w:lsdException w:name="List Table 6 Colorful" w:uiPriority="51"/>
-    <w:lsdException w:name="List Table 7 Colorful" w:uiPriority="52"/>
-    <w:lsdException w:name="List Table 1 Light Accent 1" w:uiPriority="46"/>
-    <w:lsdException w:name="List Table 2 Accent 1" w:uiPriority="47"/>
-    <w:lsdException w:name="List Table 3 Accent 1" w:uiPriority="48"/>
-    <w:lsdException w:name="List Table 4 Accent 1" w:uiPriority="49"/>
-    <w:lsdException w:name="List Table 5 Dark Accent 1" w:uiPriority="50"/>
-    <w:lsdException w:name="List Table 6 Colorful Accent 1" w:uiPriority="51"/>
-    <w:lsdException w:name="List Table 7 Colorful Accent 1" w:uiPriority="52"/>
-    <w:lsdException w:name="List Table 1 Light Accent 2" w:uiPriority="46"/>
-    <w:lsdException w:name="List Table 2 Accent 2" w:uiPriority="47"/>
-    <w:lsdException w:name="List Table 3 Accent 2" w:uiPriority="48"/>
-    <w:lsdException w:name="List Table 4 Accent 2" w:uiPriority="49"/>
-    <w:lsdException w:name="List Table 5 Dark Accent 2" w:uiPriority="50"/>
-    <w:lsdException w:name="List Table 6 Colorful Accent 2" w:uiPriority="51"/>
-    <w:lsdException w:name="List Table 7 Colorful Accent 2" w:uiPriority="52"/>
-    <w:lsdException w:name="List Table 1 Light Accent 3" w:uiPriority="46"/>
-    <w:lsdException w:name="List Table 2 Accent 3" w:uiPriority="47"/>
-    <w:lsdException w:name="List Table 3 Accent 3" w:uiPriority="48"/>
-    <w:lsdException w:name="List Table 4 Accent 3" w:uiPriority="49"/>
-    <w:lsdException w:name="List Table 5 Dark Accent 3" w:uiPriority="50"/>
-    <w:lsdException w:name="List Table 6 Colorful Accent 3" w:uiPriority="51"/>
-    <w:lsdException w:name="List Table 7 Colorful Accent 3" w:uiPriority="52"/>
-    <w:lsdException w:name="List Table 1 Light Accent 4" w:uiPriority="46"/>
-    <w:lsdException w:name="List Table 2 Accent 4" w:uiPriority="47"/>
-    <w:lsdException w:name="List Table 3 Accent 4" w:uiPriority="48"/>
-    <w:lsdException w:name="List Table 4 Accent 4" w:uiPriority="49"/>
-    <w:lsdException w:name="List Table 5 Dark Accent 4" w:uiPriority="50"/>
-    <w:lsdException w:name="List Table 6 Colorful Accent 4" w:uiPriority="51"/>
-    <w:lsdException w:name="List Table 7 Colorful Accent 4" w:uiPriority="52"/>
-    <w:lsdException w:name="List Table 1 Light Accent 5" w:uiPriority="46"/>
-    <w:lsdException w:name="List Table 2 Accent 5" w:uiPriority="47"/>
-    <w:lsdException w:name="List Table 3 Accent 5" w:uiPriority="48"/>
-    <w:lsdException w:name="List Table 4 Accent 5" w:uiPriority="49"/>
-    <w:lsdException w:name="List Table 5 Dark Accent 5" w:uiPriority="50"/>
-    <w:lsdException w:name="List Table 6 Colorful Accent 5" w:uiPriority="51"/>
-    <w:lsdException w:name="List Table 7 Colorful Accent 5" w:uiPriority="52"/>
-    <w:lsdException w:name="List Table 1 Light Accent 6" w:uiPriority="46"/>
-    <w:lsdException w:name="List Table 2 Accent 6" w:uiPriority="47"/>
-    <w:lsdException w:name="List Table 3 Accent 6" w:uiPriority="48"/>
-    <w:lsdException w:name="List Table 4 Accent 6" w:uiPriority="49"/>
-    <w:lsdException w:name="List Table 5 Dark Accent 6" w:uiPriority="50"/>
-    <w:lsdException w:name="List Table 6 Colorful Accent 6" w:uiPriority="51"/>
-    <w:lsdException w:name="List Table 7 Colorful Accent 6" w:uiPriority="52"/>
-    <w:lsdException w:name="Mention" w:semiHidden="1" w:unhideWhenUsed="1"/>
-    <w:lsdException w:name="Smart Hyperlink" w:semiHidden="1" w:unhideWhenUsed="1"/>
-    <w:lsdException w:name="Hashtag" w:semiHidden="1" w:unhideWhenUsed="1"/>
-  </w:latentStyles>
-  <w:style w:type="paragraph" w:default="1" w:styleId="Normal">
-    <w:name w:val="Normal"/>
-    <w:qFormat/>
-  </w:style>
-  <w:style w:type="character" w:default="1" w:styleId="DefaultParagraphFont">
-    <w:name w:val="Default Paragraph Font"/>
-    <w:uiPriority w:val="1"/>
-    <w:semiHidden/>
-    <w:unhideWhenUsed/>
-  </w:style>
-  <w:style w:type="table" w:default="1" w:styleId="TableNormal">
-    <w:name w:val="Normal Table"/>
-    <w:uiPriority w:val="99"/>
-    <w:semiHidden/>
-    <w:unhideWhenUsed/>
+  <w:style w:type="table" w:styleId="TableGrid">
+    <w:name w:val="Table Grid"/>
+    <w:basedOn w:val="TableNormal"/>
+    <w:uiPriority w:val="39"/>
+    <w:rsid w:val="000B08D5"/>
+    <w:pPr>
+      <w:spacing w:after="0" w:line="240" w:lineRule="auto"/>
+    </w:pPr>
     <w:tblPr>
-      <w:tblInd w:w="0" w:type="dxa"/>
-      <w:tblCellMar>
-        <w:top w:w="0" w:type="dxa"/>
-        <w:left w:w="108" w:type="dxa"/>
-        <w:bottom w:w="0" w:type="dxa"/>
-        <w:right w:w="108" w:type="dxa"/>
-      </w:tblCellMar>
+      <w:tblBorders>
+        <w:top w:val="single" w:sz="4" w:space="0" w:color="auto"/>
+        <w:left w:val="single" w:sz="4" w:space="0" w:color="auto"/>
+        <w:bottom w:val="single" w:sz="4" w:space="0" w:color="auto"/>
+        <w:right w:val="single" w:sz="4" w:space="0" w:color="auto"/>
+        <w:insideH w:val="single" w:sz="4" w:space="0" w:color="auto"/>
+        <w:insideV w:val="single" w:sz="4" w:space="0" w:color="auto"/>
+      </w:tblBorders>
     </w:tblPr>
   </w:style>
-  <w:style w:type="numbering" w:default="1" w:styleId="NoList">
-    <w:name w:val="No List"/>
-    <w:uiPriority w:val="99"/>
-    <w:semiHidden/>
-    <w:unhideWhenUsed/>
-  </w:style>
-  <w:style w:type="paragraph" w:customStyle="1" w:styleId="72EE9603CB6D40B8B955E6418D1CB3F0">
-    <w:name w:val="72EE9603CB6D40B8B955E6418D1CB3F0"/>
-    <w:rsid w:val="0080297A"/>
-  </w:style>
-  <w:style w:type="paragraph" w:customStyle="1" w:styleId="CA3593E914EF4C34AC3C21AB8B463632">
-    <w:name w:val="CA3593E914EF4C34AC3C21AB8B463632"/>
-    <w:rsid w:val="0080297A"/>
+  <w:style w:type="character" w:customStyle="1" w:styleId="st">
+    <w:name w:val="st"/>
+    <w:basedOn w:val="DefaultParagraphFont"/>
+    <w:rsid w:val="000B08D5"/>
   </w:style>
 </w:styles>
-</file>
-
-<file path=word/glossary/webSettings.xml><?xml version="1.0" encoding="utf-8"?>
-<w:webSettings xmlns:mc="http://schemas.openxmlformats.org/markup-compatibility/2006" xmlns:r="http://schemas.openxmlformats.org/officeDocument/2006/relationships" xmlns:w="http://schemas.openxmlformats.org/wordprocessingml/2006/main" xmlns:w14="http://schemas.microsoft.com/office/word/2010/wordml" xmlns:w15="http://schemas.microsoft.com/office/word/2012/wordml" xmlns:w16se="http://schemas.microsoft.com/office/word/2015/wordml/symex" mc:Ignorable="w14 w15 w16se">
-  <w:optimizeForBrowser/>
-  <w:allowPNG/>
-</w:webSettings>
 </file>
 
 <file path=word/theme/theme1.xml><?xml version="1.0" encoding="utf-8"?>
@@ -6737,7 +8088,7 @@
 </file>
 
 <file path=customXml/itemProps1.xml><?xml version="1.0" encoding="utf-8"?>
-<ds:datastoreItem xmlns:ds="http://schemas.openxmlformats.org/officeDocument/2006/customXml" ds:itemID="{A66944D1-BE3A-45A2-9051-1B0225093D73}">
+<ds:datastoreItem xmlns:ds="http://schemas.openxmlformats.org/officeDocument/2006/customXml" ds:itemID="{C48C5E55-0169-41E2-8D51-B1F7733FCE27}">
   <ds:schemaRefs>
     <ds:schemaRef ds:uri="http://schemas.openxmlformats.org/officeDocument/2006/bibliography"/>
   </ds:schemaRefs>

</xml_diff>